<commit_message>
improve the parallel coding function
</commit_message>
<xml_diff>
--- a/manual/MSE_analysis.docx
+++ b/manual/MSE_analysis.docx
@@ -23,7 +23,7 @@
         <w:pStyle w:val="Date"/>
       </w:pPr>
       <w:r>
-        <w:t xml:space="preserve">2025-09-02</w:t>
+        <w:t xml:space="preserve">2025-09-03</w:t>
       </w:r>
     </w:p>
     <w:p>
@@ -447,7 +447,7 @@
         <w:rPr>
           <w:rStyle w:val="DecValTok"/>
         </w:rPr>
-        <w:t xml:space="preserve">5</w:t>
+        <w:t xml:space="preserve">3</w:t>
       </w:r>
       <w:r>
         <w:br/>
@@ -739,9 +739,237 @@
       </w:r>
       <w:r>
         <w:rPr>
+          <w:rStyle w:val="NormalTok"/>
+        </w:rPr>
+        <w:t xml:space="preserve">OM_name </w:t>
+      </w:r>
+      <w:r>
+        <w:rPr>
+          <w:rStyle w:val="OtherTok"/>
+        </w:rPr>
+        <w:t xml:space="preserve">&lt;-</w:t>
+      </w:r>
+      <w:r>
+        <w:rPr>
+          <w:rStyle w:val="NormalTok"/>
+        </w:rPr>
+        <w:t xml:space="preserve"> </w:t>
+      </w:r>
+      <w:r>
+        <w:rPr>
+          <w:rStyle w:val="FunctionTok"/>
+        </w:rPr>
+        <w:t xml:space="preserve">c</w:t>
+      </w:r>
+      <w:r>
+        <w:rPr>
+          <w:rStyle w:val="NormalTok"/>
+        </w:rPr>
+        <w:t xml:space="preserve">(</w:t>
+      </w:r>
+      <w:r>
+        <w:rPr>
+          <w:rStyle w:val="StringTok"/>
+        </w:rPr>
+        <w:t xml:space="preserve">"Fix-1-1"</w:t>
+      </w:r>
+      <w:r>
+        <w:rPr>
+          <w:rStyle w:val="NormalTok"/>
+        </w:rPr>
+        <w:t xml:space="preserve">, </w:t>
+      </w:r>
+      <w:r>
+        <w:rPr>
+          <w:rStyle w:val="StringTok"/>
+        </w:rPr>
+        <w:t xml:space="preserve">"Sel-1-1"</w:t>
+      </w:r>
+      <w:r>
+        <w:rPr>
+          <w:rStyle w:val="NormalTok"/>
+        </w:rPr>
+        <w:t xml:space="preserve">, </w:t>
+      </w:r>
+      <w:r>
+        <w:rPr>
+          <w:rStyle w:val="StringTok"/>
+        </w:rPr>
+        <w:t xml:space="preserve">"Gro-1-1"</w:t>
+      </w:r>
+      <w:r>
+        <w:rPr>
+          <w:rStyle w:val="NormalTok"/>
+        </w:rPr>
+        <w:t xml:space="preserve">, </w:t>
+      </w:r>
+      <w:r>
+        <w:rPr>
+          <w:rStyle w:val="StringTok"/>
+        </w:rPr>
+        <w:t xml:space="preserve">"Mrt-1-1"</w:t>
+      </w:r>
+      <w:r>
+        <w:rPr>
+          <w:rStyle w:val="NormalTok"/>
+        </w:rPr>
+        <w:t xml:space="preserve">)</w:t>
+      </w:r>
+      <w:r>
+        <w:br/>
+      </w:r>
+      <w:r>
+        <w:rPr>
+          <w:rStyle w:val="NormalTok"/>
+        </w:rPr>
+        <w:t xml:space="preserve">HCR_name </w:t>
+      </w:r>
+      <w:r>
+        <w:rPr>
+          <w:rStyle w:val="OtherTok"/>
+        </w:rPr>
+        <w:t xml:space="preserve">&lt;-</w:t>
+      </w:r>
+      <w:r>
+        <w:rPr>
+          <w:rStyle w:val="NormalTok"/>
+        </w:rPr>
+        <w:t xml:space="preserve"> </w:t>
+      </w:r>
+      <w:r>
+        <w:rPr>
+          <w:rStyle w:val="FunctionTok"/>
+        </w:rPr>
+        <w:t xml:space="preserve">c</w:t>
+      </w:r>
+      <w:r>
+        <w:rPr>
+          <w:rStyle w:val="NormalTok"/>
+        </w:rPr>
+        <w:t xml:space="preserve">(</w:t>
+      </w:r>
+      <w:r>
+        <w:rPr>
+          <w:rStyle w:val="StringTok"/>
+        </w:rPr>
+        <w:t xml:space="preserve">"HCR_staff"</w:t>
+      </w:r>
+      <w:r>
+        <w:rPr>
+          <w:rStyle w:val="NormalTok"/>
+        </w:rPr>
+        <w:t xml:space="preserve">, </w:t>
+      </w:r>
+      <w:r>
+        <w:rPr>
+          <w:rStyle w:val="StringTok"/>
+        </w:rPr>
+        <w:t xml:space="preserve">"HCR_staff_0"</w:t>
+      </w:r>
+      <w:r>
+        <w:rPr>
+          <w:rStyle w:val="NormalTok"/>
+        </w:rPr>
+        <w:t xml:space="preserve">)</w:t>
+      </w:r>
+      <w:r>
+        <w:br/>
+      </w:r>
+      <w:r>
+        <w:br/>
+      </w:r>
+      <w:r>
+        <w:rPr>
           <w:rStyle w:val="CommentTok"/>
         </w:rPr>
-        <w:t xml:space="preserve"># # simulate and save recruitment devs</w:t>
+        <w:t xml:space="preserve"># Set the harvest strategy</w:t>
+      </w:r>
+      <w:r>
+        <w:br/>
+      </w:r>
+      <w:r>
+        <w:rPr>
+          <w:rStyle w:val="NormalTok"/>
+        </w:rPr>
+        <w:t xml:space="preserve">HSnum </w:t>
+      </w:r>
+      <w:r>
+        <w:rPr>
+          <w:rStyle w:val="OtherTok"/>
+        </w:rPr>
+        <w:t xml:space="preserve">&lt;-</w:t>
+      </w:r>
+      <w:r>
+        <w:rPr>
+          <w:rStyle w:val="NormalTok"/>
+        </w:rPr>
+        <w:t xml:space="preserve"> </w:t>
+      </w:r>
+      <w:r>
+        <w:rPr>
+          <w:rStyle w:val="DecValTok"/>
+        </w:rPr>
+        <w:t xml:space="preserve">1</w:t>
+      </w:r>
+      <w:r>
+        <w:br/>
+      </w:r>
+      <w:r>
+        <w:rPr>
+          <w:rStyle w:val="NormalTok"/>
+        </w:rPr>
+        <w:t xml:space="preserve">HS </w:t>
+      </w:r>
+      <w:r>
+        <w:rPr>
+          <w:rStyle w:val="OtherTok"/>
+        </w:rPr>
+        <w:t xml:space="preserve">&lt;-</w:t>
+      </w:r>
+      <w:r>
+        <w:rPr>
+          <w:rStyle w:val="NormalTok"/>
+        </w:rPr>
+        <w:t xml:space="preserve"> </w:t>
+      </w:r>
+      <w:r>
+        <w:rPr>
+          <w:rStyle w:val="FunctionTok"/>
+        </w:rPr>
+        <w:t xml:space="preserve">paste0</w:t>
+      </w:r>
+      <w:r>
+        <w:rPr>
+          <w:rStyle w:val="NormalTok"/>
+        </w:rPr>
+        <w:t xml:space="preserve">(</w:t>
+      </w:r>
+      <w:r>
+        <w:rPr>
+          <w:rStyle w:val="StringTok"/>
+        </w:rPr>
+        <w:t xml:space="preserve">"HS"</w:t>
+      </w:r>
+      <w:r>
+        <w:rPr>
+          <w:rStyle w:val="NormalTok"/>
+        </w:rPr>
+        <w:t xml:space="preserve">, HSnum, </w:t>
+      </w:r>
+      <w:r>
+        <w:rPr>
+          <w:rStyle w:val="StringTok"/>
+        </w:rPr>
+        <w:t xml:space="preserve">"/"</w:t>
+      </w:r>
+      <w:r>
+        <w:rPr>
+          <w:rStyle w:val="NormalTok"/>
+        </w:rPr>
+        <w:t xml:space="preserve">)</w:t>
+      </w:r>
+      <w:r>
+        <w:br/>
       </w:r>
       <w:r>
         <w:br/>
@@ -750,109 +978,16 @@
         <w:rPr>
           <w:rStyle w:val="CommentTok"/>
         </w:rPr>
-        <w:t xml:space="preserve"># set.seed(123)</w:t>
-      </w:r>
-      <w:r>
-        <w:br/>
-      </w:r>
-      <w:r>
-        <w:rPr>
-          <w:rStyle w:val="CommentTok"/>
-        </w:rPr>
-        <w:t xml:space="preserve"># seeds &lt;- sample(1:1e3, size = niterations, replace = FALSE)  # Sample 5 elements without replacement</w:t>
-      </w:r>
-      <w:r>
-        <w:br/>
-      </w:r>
-      <w:r>
-        <w:rPr>
-          <w:rStyle w:val="CommentTok"/>
-        </w:rPr>
-        <w:t xml:space="preserve"># write.csv(seeds, file = paste0(pdir,"seeds.csv"), row.names = FALSE)</w:t>
-      </w:r>
-      <w:r>
-        <w:br/>
-      </w:r>
-      <w:r>
-        <w:rPr>
-          <w:rStyle w:val="CommentTok"/>
-        </w:rPr>
-        <w:t xml:space="preserve"># </w:t>
-      </w:r>
-      <w:r>
-        <w:br/>
-      </w:r>
-      <w:r>
-        <w:rPr>
-          <w:rStyle w:val="CommentTok"/>
-        </w:rPr>
-        <w:t xml:space="preserve"># R_devs &lt;- matrix(NA, nrow = nquarters, ncol = niterations)</w:t>
-      </w:r>
-      <w:r>
-        <w:br/>
-      </w:r>
-      <w:r>
-        <w:rPr>
-          <w:rStyle w:val="CommentTok"/>
-        </w:rPr>
-        <w:t xml:space="preserve"># for (i in 1:niterations) {</w:t>
-      </w:r>
-      <w:r>
-        <w:br/>
-      </w:r>
-      <w:r>
-        <w:rPr>
-          <w:rStyle w:val="CommentTok"/>
-        </w:rPr>
-        <w:t xml:space="preserve">#   set.seed(seeds[i])</w:t>
-      </w:r>
-      <w:r>
-        <w:br/>
-      </w:r>
-      <w:r>
-        <w:rPr>
-          <w:rStyle w:val="CommentTok"/>
-        </w:rPr>
-        <w:t xml:space="preserve">#   R_devs[,i] &lt;- rnorm(n = nquarters, mean = 0, sd = 0.6) - 0.6 ^ 2 / 2</w:t>
-      </w:r>
-      <w:r>
-        <w:br/>
-      </w:r>
-      <w:r>
-        <w:rPr>
-          <w:rStyle w:val="CommentTok"/>
-        </w:rPr>
-        <w:t xml:space="preserve"># }</w:t>
-      </w:r>
-      <w:r>
-        <w:br/>
-      </w:r>
-      <w:r>
-        <w:rPr>
-          <w:rStyle w:val="CommentTok"/>
-        </w:rPr>
-        <w:t xml:space="preserve"># </w:t>
-      </w:r>
-      <w:r>
-        <w:br/>
-      </w:r>
-      <w:r>
-        <w:rPr>
-          <w:rStyle w:val="CommentTok"/>
-        </w:rPr>
-        <w:t xml:space="preserve"># write.csv(R_devs, file = paste0(pdir,"R_devs.csv"), row.names = FALSE)</w:t>
-      </w:r>
-      <w:r>
-        <w:br/>
-      </w:r>
-      <w:r>
-        <w:br/>
-      </w:r>
-      <w:r>
-        <w:rPr>
-          <w:rStyle w:val="NormalTok"/>
-        </w:rPr>
-        <w:t xml:space="preserve">OM_name </w:t>
+        <w:t xml:space="preserve"># Set the HCR</w:t>
+      </w:r>
+      <w:r>
+        <w:br/>
+      </w:r>
+      <w:r>
+        <w:rPr>
+          <w:rStyle w:val="NormalTok"/>
+        </w:rPr>
+        <w:t xml:space="preserve">HCRnum </w:t>
       </w:r>
       <w:r>
         <w:rPr>
@@ -868,48 +1003,18 @@
       </w:r>
       <w:r>
         <w:rPr>
-          <w:rStyle w:val="FunctionTok"/>
-        </w:rPr>
-        <w:t xml:space="preserve">c</w:t>
-      </w:r>
-      <w:r>
-        <w:rPr>
-          <w:rStyle w:val="NormalTok"/>
-        </w:rPr>
-        <w:t xml:space="preserve">(</w:t>
-      </w:r>
-      <w:r>
-        <w:rPr>
-          <w:rStyle w:val="StringTok"/>
-        </w:rPr>
-        <w:t xml:space="preserve">"Fix-1-1"</w:t>
-      </w:r>
-      <w:r>
-        <w:rPr>
-          <w:rStyle w:val="NormalTok"/>
-        </w:rPr>
-        <w:t xml:space="preserve">, </w:t>
-      </w:r>
-      <w:r>
-        <w:rPr>
-          <w:rStyle w:val="StringTok"/>
-        </w:rPr>
-        <w:t xml:space="preserve">"Sel-1-1"</w:t>
-      </w:r>
-      <w:r>
-        <w:rPr>
-          <w:rStyle w:val="NormalTok"/>
-        </w:rPr>
-        <w:t xml:space="preserve">)</w:t>
-      </w:r>
-      <w:r>
-        <w:br/>
-      </w:r>
-      <w:r>
-        <w:rPr>
-          <w:rStyle w:val="NormalTok"/>
-        </w:rPr>
-        <w:t xml:space="preserve">HCR_name </w:t>
+          <w:rStyle w:val="DecValTok"/>
+        </w:rPr>
+        <w:t xml:space="preserve">1</w:t>
+      </w:r>
+      <w:r>
+        <w:br/>
+      </w:r>
+      <w:r>
+        <w:rPr>
+          <w:rStyle w:val="NormalTok"/>
+        </w:rPr>
+        <w:t xml:space="preserve">HCR </w:t>
       </w:r>
       <w:r>
         <w:rPr>
@@ -927,289 +1032,13 @@
         <w:rPr>
           <w:rStyle w:val="FunctionTok"/>
         </w:rPr>
-        <w:t xml:space="preserve">c</w:t>
-      </w:r>
-      <w:r>
-        <w:rPr>
-          <w:rStyle w:val="NormalTok"/>
-        </w:rPr>
-        <w:t xml:space="preserve">(</w:t>
-      </w:r>
-      <w:r>
-        <w:rPr>
-          <w:rStyle w:val="StringTok"/>
-        </w:rPr>
-        <w:t xml:space="preserve">"HCR_staff"</w:t>
-      </w:r>
-      <w:r>
-        <w:rPr>
-          <w:rStyle w:val="NormalTok"/>
-        </w:rPr>
-        <w:t xml:space="preserve">, </w:t>
-      </w:r>
-      <w:r>
-        <w:rPr>
-          <w:rStyle w:val="StringTok"/>
-        </w:rPr>
-        <w:t xml:space="preserve">"HCR_staff_0"</w:t>
-      </w:r>
-      <w:r>
-        <w:rPr>
-          <w:rStyle w:val="NormalTok"/>
-        </w:rPr>
-        <w:t xml:space="preserve">)</w:t>
-      </w:r>
-      <w:r>
-        <w:br/>
-      </w:r>
-      <w:r>
-        <w:br/>
-      </w:r>
-      <w:r>
-        <w:rPr>
-          <w:rStyle w:val="CommentTok"/>
-        </w:rPr>
-        <w:t xml:space="preserve"># Set the harvest strategy</w:t>
-      </w:r>
-      <w:r>
-        <w:br/>
-      </w:r>
-      <w:r>
-        <w:rPr>
-          <w:rStyle w:val="NormalTok"/>
-        </w:rPr>
-        <w:t xml:space="preserve">HSnum </w:t>
-      </w:r>
-      <w:r>
-        <w:rPr>
-          <w:rStyle w:val="OtherTok"/>
-        </w:rPr>
-        <w:t xml:space="preserve">&lt;-</w:t>
-      </w:r>
-      <w:r>
-        <w:rPr>
-          <w:rStyle w:val="NormalTok"/>
-        </w:rPr>
-        <w:t xml:space="preserve"> </w:t>
-      </w:r>
-      <w:r>
-        <w:rPr>
-          <w:rStyle w:val="DecValTok"/>
-        </w:rPr>
-        <w:t xml:space="preserve">1</w:t>
-      </w:r>
-      <w:r>
-        <w:br/>
-      </w:r>
-      <w:r>
-        <w:rPr>
-          <w:rStyle w:val="NormalTok"/>
-        </w:rPr>
-        <w:t xml:space="preserve">HS </w:t>
-      </w:r>
-      <w:r>
-        <w:rPr>
-          <w:rStyle w:val="OtherTok"/>
-        </w:rPr>
-        <w:t xml:space="preserve">&lt;-</w:t>
-      </w:r>
-      <w:r>
-        <w:rPr>
-          <w:rStyle w:val="NormalTok"/>
-        </w:rPr>
-        <w:t xml:space="preserve"> </w:t>
-      </w:r>
-      <w:r>
-        <w:rPr>
-          <w:rStyle w:val="FunctionTok"/>
-        </w:rPr>
         <w:t xml:space="preserve">paste0</w:t>
       </w:r>
       <w:r>
         <w:rPr>
           <w:rStyle w:val="NormalTok"/>
         </w:rPr>
-        <w:t xml:space="preserve">(</w:t>
-      </w:r>
-      <w:r>
-        <w:rPr>
-          <w:rStyle w:val="StringTok"/>
-        </w:rPr>
-        <w:t xml:space="preserve">"HS"</w:t>
-      </w:r>
-      <w:r>
-        <w:rPr>
-          <w:rStyle w:val="NormalTok"/>
-        </w:rPr>
-        <w:t xml:space="preserve">, HSnum, </w:t>
-      </w:r>
-      <w:r>
-        <w:rPr>
-          <w:rStyle w:val="StringTok"/>
-        </w:rPr>
-        <w:t xml:space="preserve">"/"</w:t>
-      </w:r>
-      <w:r>
-        <w:rPr>
-          <w:rStyle w:val="NormalTok"/>
-        </w:rPr>
-        <w:t xml:space="preserve">)</w:t>
-      </w:r>
-      <w:r>
-        <w:br/>
-      </w:r>
-      <w:r>
-        <w:br/>
-      </w:r>
-      <w:r>
-        <w:rPr>
-          <w:rStyle w:val="CommentTok"/>
-        </w:rPr>
-        <w:t xml:space="preserve"># Set the HCR</w:t>
-      </w:r>
-      <w:r>
-        <w:br/>
-      </w:r>
-      <w:r>
-        <w:rPr>
-          <w:rStyle w:val="NormalTok"/>
-        </w:rPr>
-        <w:t xml:space="preserve">HCRnum </w:t>
-      </w:r>
-      <w:r>
-        <w:rPr>
-          <w:rStyle w:val="OtherTok"/>
-        </w:rPr>
-        <w:t xml:space="preserve">&lt;-</w:t>
-      </w:r>
-      <w:r>
-        <w:rPr>
-          <w:rStyle w:val="NormalTok"/>
-        </w:rPr>
-        <w:t xml:space="preserve"> </w:t>
-      </w:r>
-      <w:r>
-        <w:rPr>
-          <w:rStyle w:val="DecValTok"/>
-        </w:rPr>
-        <w:t xml:space="preserve">2</w:t>
-      </w:r>
-      <w:r>
-        <w:br/>
-      </w:r>
-      <w:r>
-        <w:rPr>
-          <w:rStyle w:val="NormalTok"/>
-        </w:rPr>
-        <w:t xml:space="preserve">HCR </w:t>
-      </w:r>
-      <w:r>
-        <w:rPr>
-          <w:rStyle w:val="OtherTok"/>
-        </w:rPr>
-        <w:t xml:space="preserve">&lt;-</w:t>
-      </w:r>
-      <w:r>
-        <w:rPr>
-          <w:rStyle w:val="NormalTok"/>
-        </w:rPr>
-        <w:t xml:space="preserve"> </w:t>
-      </w:r>
-      <w:r>
-        <w:rPr>
-          <w:rStyle w:val="FunctionTok"/>
-        </w:rPr>
-        <w:t xml:space="preserve">paste0</w:t>
-      </w:r>
-      <w:r>
-        <w:rPr>
-          <w:rStyle w:val="NormalTok"/>
-        </w:rPr>
         <w:t xml:space="preserve">(HCR_name[HCRnum], </w:t>
-      </w:r>
-      <w:r>
-        <w:rPr>
-          <w:rStyle w:val="StringTok"/>
-        </w:rPr>
-        <w:t xml:space="preserve">"/"</w:t>
-      </w:r>
-      <w:r>
-        <w:rPr>
-          <w:rStyle w:val="NormalTok"/>
-        </w:rPr>
-        <w:t xml:space="preserve">)</w:t>
-      </w:r>
-      <w:r>
-        <w:br/>
-      </w:r>
-      <w:r>
-        <w:br/>
-      </w:r>
-      <w:r>
-        <w:rPr>
-          <w:rStyle w:val="CommentTok"/>
-        </w:rPr>
-        <w:t xml:space="preserve"># Set the scenario</w:t>
-      </w:r>
-      <w:r>
-        <w:br/>
-      </w:r>
-      <w:r>
-        <w:rPr>
-          <w:rStyle w:val="NormalTok"/>
-        </w:rPr>
-        <w:t xml:space="preserve">OMnum </w:t>
-      </w:r>
-      <w:r>
-        <w:rPr>
-          <w:rStyle w:val="OtherTok"/>
-        </w:rPr>
-        <w:t xml:space="preserve">&lt;-</w:t>
-      </w:r>
-      <w:r>
-        <w:rPr>
-          <w:rStyle w:val="NormalTok"/>
-        </w:rPr>
-        <w:t xml:space="preserve"> </w:t>
-      </w:r>
-      <w:r>
-        <w:rPr>
-          <w:rStyle w:val="DecValTok"/>
-        </w:rPr>
-        <w:t xml:space="preserve">2</w:t>
-      </w:r>
-      <w:r>
-        <w:br/>
-      </w:r>
-      <w:r>
-        <w:rPr>
-          <w:rStyle w:val="NormalTok"/>
-        </w:rPr>
-        <w:t xml:space="preserve">OM </w:t>
-      </w:r>
-      <w:r>
-        <w:rPr>
-          <w:rStyle w:val="OtherTok"/>
-        </w:rPr>
-        <w:t xml:space="preserve">&lt;-</w:t>
-      </w:r>
-      <w:r>
-        <w:rPr>
-          <w:rStyle w:val="NormalTok"/>
-        </w:rPr>
-        <w:t xml:space="preserve"> </w:t>
-      </w:r>
-      <w:r>
-        <w:rPr>
-          <w:rStyle w:val="FunctionTok"/>
-        </w:rPr>
-        <w:t xml:space="preserve">paste0</w:t>
-      </w:r>
-      <w:r>
-        <w:rPr>
-          <w:rStyle w:val="NormalTok"/>
-        </w:rPr>
-        <w:t xml:space="preserve">(OM_name[OMnum], </w:t>
       </w:r>
       <w:r>
         <w:rPr>
@@ -1230,8 +1059,134 @@
       </w:pPr>
       <w:r>
         <w:rPr>
+          <w:rStyle w:val="ControlFlowTok"/>
+        </w:rPr>
+        <w:t xml:space="preserve">for</w:t>
+      </w:r>
+      <w:r>
+        <w:rPr>
+          <w:rStyle w:val="NormalTok"/>
+        </w:rPr>
+        <w:t xml:space="preserve"> (OMnum </w:t>
+      </w:r>
+      <w:r>
+        <w:rPr>
+          <w:rStyle w:val="ControlFlowTok"/>
+        </w:rPr>
+        <w:t xml:space="preserve">in</w:t>
+      </w:r>
+      <w:r>
+        <w:rPr>
+          <w:rStyle w:val="NormalTok"/>
+        </w:rPr>
+        <w:t xml:space="preserve"> </w:t>
+      </w:r>
+      <w:r>
+        <w:rPr>
+          <w:rStyle w:val="DecValTok"/>
+        </w:rPr>
+        <w:t xml:space="preserve">1</w:t>
+      </w:r>
+      <w:r>
+        <w:rPr>
+          <w:rStyle w:val="SpecialCharTok"/>
+        </w:rPr>
+        <w:t xml:space="preserve">:</w:t>
+      </w:r>
+      <w:r>
+        <w:rPr>
+          <w:rStyle w:val="DecValTok"/>
+        </w:rPr>
+        <w:t xml:space="preserve">4</w:t>
+      </w:r>
+      <w:r>
+        <w:rPr>
+          <w:rStyle w:val="NormalTok"/>
+        </w:rPr>
+        <w:t xml:space="preserve">) {</w:t>
+      </w:r>
+      <w:r>
+        <w:br/>
+      </w:r>
+      <w:r>
+        <w:rPr>
+          <w:rStyle w:val="NormalTok"/>
+        </w:rPr>
+        <w:t xml:space="preserve">  </w:t>
+      </w:r>
+      <w:r>
+        <w:rPr>
           <w:rStyle w:val="CommentTok"/>
         </w:rPr>
+        <w:t xml:space="preserve"># Set the scenario</w:t>
+      </w:r>
+      <w:r>
+        <w:br/>
+      </w:r>
+      <w:r>
+        <w:rPr>
+          <w:rStyle w:val="NormalTok"/>
+        </w:rPr>
+        <w:t xml:space="preserve">  OM </w:t>
+      </w:r>
+      <w:r>
+        <w:rPr>
+          <w:rStyle w:val="OtherTok"/>
+        </w:rPr>
+        <w:t xml:space="preserve">&lt;-</w:t>
+      </w:r>
+      <w:r>
+        <w:rPr>
+          <w:rStyle w:val="NormalTok"/>
+        </w:rPr>
+        <w:t xml:space="preserve"> </w:t>
+      </w:r>
+      <w:r>
+        <w:rPr>
+          <w:rStyle w:val="FunctionTok"/>
+        </w:rPr>
+        <w:t xml:space="preserve">paste0</w:t>
+      </w:r>
+      <w:r>
+        <w:rPr>
+          <w:rStyle w:val="NormalTok"/>
+        </w:rPr>
+        <w:t xml:space="preserve">(OM_name[OMnum], </w:t>
+      </w:r>
+      <w:r>
+        <w:rPr>
+          <w:rStyle w:val="StringTok"/>
+        </w:rPr>
+        <w:t xml:space="preserve">"/"</w:t>
+      </w:r>
+      <w:r>
+        <w:rPr>
+          <w:rStyle w:val="NormalTok"/>
+        </w:rPr>
+        <w:t xml:space="preserve">)</w:t>
+      </w:r>
+      <w:r>
+        <w:br/>
+      </w:r>
+      <w:r>
+        <w:rPr>
+          <w:rStyle w:val="NormalTok"/>
+        </w:rPr>
+        <w:t xml:space="preserve">  </w:t>
+      </w:r>
+      <w:r>
+        <w:br/>
+      </w:r>
+      <w:r>
+        <w:rPr>
+          <w:rStyle w:val="NormalTok"/>
+        </w:rPr>
+        <w:t xml:space="preserve">  </w:t>
+      </w:r>
+      <w:r>
+        <w:rPr>
+          <w:rStyle w:val="CommentTok"/>
+        </w:rPr>
         <w:t xml:space="preserve"># extract saved management output</w:t>
       </w:r>
       <w:r>
@@ -1239,6 +1194,12 @@
       </w:r>
       <w:r>
         <w:rPr>
+          <w:rStyle w:val="NormalTok"/>
+        </w:rPr>
+        <w:t xml:space="preserve">  </w:t>
+      </w:r>
+      <w:r>
+        <w:rPr>
           <w:rStyle w:val="ControlFlowTok"/>
         </w:rPr>
         <w:t xml:space="preserve">for</w:t>
@@ -1286,7 +1247,7 @@
         <w:rPr>
           <w:rStyle w:val="NormalTok"/>
         </w:rPr>
-        <w:t xml:space="preserve">  itr </w:t>
+        <w:t xml:space="preserve">    itr </w:t>
       </w:r>
       <w:r>
         <w:rPr>
@@ -1343,7 +1304,7 @@
         <w:rPr>
           <w:rStyle w:val="NormalTok"/>
         </w:rPr>
-        <w:t xml:space="preserve">  Record </w:t>
+        <w:t xml:space="preserve">    Record </w:t>
       </w:r>
       <w:r>
         <w:rPr>
@@ -1412,7 +1373,7 @@
         <w:rPr>
           <w:rStyle w:val="NormalTok"/>
         </w:rPr>
-        <w:t xml:space="preserve">  Record</w:t>
+        <w:t xml:space="preserve">    Record</w:t>
       </w:r>
       <w:r>
         <w:rPr>
@@ -1463,7 +1424,7 @@
         <w:rPr>
           <w:rStyle w:val="NormalTok"/>
         </w:rPr>
-        <w:t xml:space="preserve">  Record</w:t>
+        <w:t xml:space="preserve">    Record</w:t>
       </w:r>
       <w:r>
         <w:rPr>
@@ -1487,16 +1448,16 @@
         <w:rPr>
           <w:rStyle w:val="NormalTok"/>
         </w:rPr>
-        <w:t xml:space="preserve"> OM_name[OMnum]</w:t>
-      </w:r>
-      <w:r>
-        <w:br/>
-      </w:r>
-      <w:r>
-        <w:rPr>
-          <w:rStyle w:val="NormalTok"/>
-        </w:rPr>
-        <w:t xml:space="preserve">  Record</w:t>
+        <w:t xml:space="preserve"> OM</w:t>
+      </w:r>
+      <w:r>
+        <w:br/>
+      </w:r>
+      <w:r>
+        <w:rPr>
+          <w:rStyle w:val="NormalTok"/>
+        </w:rPr>
+        <w:t xml:space="preserve">    Record</w:t>
       </w:r>
       <w:r>
         <w:rPr>
@@ -1529,6 +1490,174 @@
         <w:rPr>
           <w:rStyle w:val="NormalTok"/>
         </w:rPr>
+        <w:t xml:space="preserve">    </w:t>
+      </w:r>
+      <w:r>
+        <w:br/>
+      </w:r>
+      <w:r>
+        <w:rPr>
+          <w:rStyle w:val="NormalTok"/>
+        </w:rPr>
+        <w:t xml:space="preserve">    </w:t>
+      </w:r>
+      <w:r>
+        <w:rPr>
+          <w:rStyle w:val="ControlFlowTok"/>
+        </w:rPr>
+        <w:t xml:space="preserve">if</w:t>
+      </w:r>
+      <w:r>
+        <w:rPr>
+          <w:rStyle w:val="NormalTok"/>
+        </w:rPr>
+        <w:t xml:space="preserve"> (OMnum </w:t>
+      </w:r>
+      <w:r>
+        <w:rPr>
+          <w:rStyle w:val="SpecialCharTok"/>
+        </w:rPr>
+        <w:t xml:space="preserve">==</w:t>
+      </w:r>
+      <w:r>
+        <w:rPr>
+          <w:rStyle w:val="NormalTok"/>
+        </w:rPr>
+        <w:t xml:space="preserve"> </w:t>
+      </w:r>
+      <w:r>
+        <w:rPr>
+          <w:rStyle w:val="DecValTok"/>
+        </w:rPr>
+        <w:t xml:space="preserve">1</w:t>
+      </w:r>
+      <w:r>
+        <w:rPr>
+          <w:rStyle w:val="NormalTok"/>
+        </w:rPr>
+        <w:t xml:space="preserve"> </w:t>
+      </w:r>
+      <w:r>
+        <w:rPr>
+          <w:rStyle w:val="SpecialCharTok"/>
+        </w:rPr>
+        <w:t xml:space="preserve">&amp;</w:t>
+      </w:r>
+      <w:r>
+        <w:rPr>
+          <w:rStyle w:val="NormalTok"/>
+        </w:rPr>
+        <w:t xml:space="preserve"> itrnum </w:t>
+      </w:r>
+      <w:r>
+        <w:rPr>
+          <w:rStyle w:val="SpecialCharTok"/>
+        </w:rPr>
+        <w:t xml:space="preserve">==</w:t>
+      </w:r>
+      <w:r>
+        <w:rPr>
+          <w:rStyle w:val="NormalTok"/>
+        </w:rPr>
+        <w:t xml:space="preserve"> </w:t>
+      </w:r>
+      <w:r>
+        <w:rPr>
+          <w:rStyle w:val="DecValTok"/>
+        </w:rPr>
+        <w:t xml:space="preserve">1</w:t>
+      </w:r>
+      <w:r>
+        <w:rPr>
+          <w:rStyle w:val="NormalTok"/>
+        </w:rPr>
+        <w:t xml:space="preserve">)</w:t>
+      </w:r>
+      <w:r>
+        <w:br/>
+      </w:r>
+      <w:r>
+        <w:rPr>
+          <w:rStyle w:val="NormalTok"/>
+        </w:rPr>
+        <w:t xml:space="preserve">      Record_all </w:t>
+      </w:r>
+      <w:r>
+        <w:rPr>
+          <w:rStyle w:val="OtherTok"/>
+        </w:rPr>
+        <w:t xml:space="preserve">&lt;-</w:t>
+      </w:r>
+      <w:r>
+        <w:rPr>
+          <w:rStyle w:val="NormalTok"/>
+        </w:rPr>
+        <w:t xml:space="preserve"> Record</w:t>
+      </w:r>
+      <w:r>
+        <w:br/>
+      </w:r>
+      <w:r>
+        <w:rPr>
+          <w:rStyle w:val="NormalTok"/>
+        </w:rPr>
+        <w:t xml:space="preserve">    </w:t>
+      </w:r>
+      <w:r>
+        <w:rPr>
+          <w:rStyle w:val="ControlFlowTok"/>
+        </w:rPr>
+        <w:t xml:space="preserve">else</w:t>
+      </w:r>
+      <w:r>
+        <w:br/>
+      </w:r>
+      <w:r>
+        <w:rPr>
+          <w:rStyle w:val="NormalTok"/>
+        </w:rPr>
+        <w:t xml:space="preserve">      Record_all </w:t>
+      </w:r>
+      <w:r>
+        <w:rPr>
+          <w:rStyle w:val="OtherTok"/>
+        </w:rPr>
+        <w:t xml:space="preserve">&lt;-</w:t>
+      </w:r>
+      <w:r>
+        <w:rPr>
+          <w:rStyle w:val="NormalTok"/>
+        </w:rPr>
+        <w:t xml:space="preserve"> </w:t>
+      </w:r>
+      <w:r>
+        <w:rPr>
+          <w:rStyle w:val="FunctionTok"/>
+        </w:rPr>
+        <w:t xml:space="preserve">rbind</w:t>
+      </w:r>
+      <w:r>
+        <w:rPr>
+          <w:rStyle w:val="NormalTok"/>
+        </w:rPr>
+        <w:t xml:space="preserve">(Record_all, Record)</w:t>
+      </w:r>
+      <w:r>
+        <w:br/>
+      </w:r>
+      <w:r>
+        <w:rPr>
+          <w:rStyle w:val="NormalTok"/>
+        </w:rPr>
+        <w:t xml:space="preserve">  }</w:t>
+      </w:r>
+      <w:r>
+        <w:br/>
+      </w:r>
+      <w:r>
+        <w:rPr>
+          <w:rStyle w:val="NormalTok"/>
+        </w:rPr>
         <w:t xml:space="preserve">  </w:t>
       </w:r>
       <w:r>
@@ -1538,181 +1667,175 @@
         <w:rPr>
           <w:rStyle w:val="NormalTok"/>
         </w:rPr>
+        <w:t xml:space="preserve">  Record_all</w:t>
+      </w:r>
+      <w:r>
+        <w:rPr>
+          <w:rStyle w:val="SpecialCharTok"/>
+        </w:rPr>
+        <w:t xml:space="preserve">$</w:t>
+      </w:r>
+      <w:r>
+        <w:rPr>
+          <w:rStyle w:val="NormalTok"/>
+        </w:rPr>
+        <w:t xml:space="preserve">itr </w:t>
+      </w:r>
+      <w:r>
+        <w:rPr>
+          <w:rStyle w:val="OtherTok"/>
+        </w:rPr>
+        <w:t xml:space="preserve">&lt;-</w:t>
+      </w:r>
+      <w:r>
+        <w:rPr>
+          <w:rStyle w:val="NormalTok"/>
+        </w:rPr>
+        <w:t xml:space="preserve"> </w:t>
+      </w:r>
+      <w:r>
+        <w:rPr>
+          <w:rStyle w:val="FunctionTok"/>
+        </w:rPr>
+        <w:t xml:space="preserve">as.factor</w:t>
+      </w:r>
+      <w:r>
+        <w:rPr>
+          <w:rStyle w:val="NormalTok"/>
+        </w:rPr>
+        <w:t xml:space="preserve">(Record_all</w:t>
+      </w:r>
+      <w:r>
+        <w:rPr>
+          <w:rStyle w:val="SpecialCharTok"/>
+        </w:rPr>
+        <w:t xml:space="preserve">$</w:t>
+      </w:r>
+      <w:r>
+        <w:rPr>
+          <w:rStyle w:val="NormalTok"/>
+        </w:rPr>
+        <w:t xml:space="preserve">itr)</w:t>
+      </w:r>
+      <w:r>
+        <w:br/>
+      </w:r>
+      <w:r>
+        <w:rPr>
+          <w:rStyle w:val="NormalTok"/>
+        </w:rPr>
+        <w:t xml:space="preserve">}</w:t>
+      </w:r>
+      <w:r>
+        <w:br/>
+      </w:r>
+      <w:r>
+        <w:br/>
+      </w:r>
+      <w:r>
+        <w:rPr>
+          <w:rStyle w:val="NormalTok"/>
+        </w:rPr>
+        <w:t xml:space="preserve">Record_all</w:t>
+      </w:r>
+      <w:r>
+        <w:rPr>
+          <w:rStyle w:val="SpecialCharTok"/>
+        </w:rPr>
+        <w:t xml:space="preserve">$</w:t>
+      </w:r>
+      <w:r>
+        <w:rPr>
+          <w:rStyle w:val="NormalTok"/>
+        </w:rPr>
+        <w:t xml:space="preserve">Step </w:t>
+      </w:r>
+      <w:r>
+        <w:rPr>
+          <w:rStyle w:val="OtherTok"/>
+        </w:rPr>
+        <w:t xml:space="preserve">&lt;-</w:t>
+      </w:r>
+      <w:r>
+        <w:rPr>
+          <w:rStyle w:val="NormalTok"/>
+        </w:rPr>
+        <w:t xml:space="preserve"> </w:t>
+      </w:r>
+      <w:r>
+        <w:rPr>
+          <w:rStyle w:val="FunctionTok"/>
+        </w:rPr>
+        <w:t xml:space="preserve">as.factor</w:t>
+      </w:r>
+      <w:r>
+        <w:rPr>
+          <w:rStyle w:val="NormalTok"/>
+        </w:rPr>
+        <w:t xml:space="preserve">(Record_all</w:t>
+      </w:r>
+      <w:r>
+        <w:rPr>
+          <w:rStyle w:val="SpecialCharTok"/>
+        </w:rPr>
+        <w:t xml:space="preserve">$</w:t>
+      </w:r>
+      <w:r>
+        <w:rPr>
+          <w:rStyle w:val="NormalTok"/>
+        </w:rPr>
+        <w:t xml:space="preserve">Step)</w:t>
+      </w:r>
+      <w:r>
+        <w:br/>
+      </w:r>
+      <w:r>
+        <w:br/>
+      </w:r>
+      <w:r>
+        <w:rPr>
+          <w:rStyle w:val="FunctionTok"/>
+        </w:rPr>
+        <w:t xml:space="preserve">ggplot</w:t>
+      </w:r>
+      <w:r>
+        <w:rPr>
+          <w:rStyle w:val="NormalTok"/>
+        </w:rPr>
+        <w:t xml:space="preserve">(</w:t>
+      </w:r>
+      <w:r>
+        <w:rPr>
+          <w:rStyle w:val="AttributeTok"/>
+        </w:rPr>
+        <w:t xml:space="preserve">data =</w:t>
+      </w:r>
+      <w:r>
+        <w:rPr>
+          <w:rStyle w:val="NormalTok"/>
+        </w:rPr>
+        <w:t xml:space="preserve"> Record_all) </w:t>
+      </w:r>
+      <w:r>
+        <w:rPr>
+          <w:rStyle w:val="SpecialCharTok"/>
+        </w:rPr>
+        <w:t xml:space="preserve">+</w:t>
+      </w:r>
+      <w:r>
+        <w:br/>
+      </w:r>
+      <w:r>
+        <w:rPr>
+          <w:rStyle w:val="NormalTok"/>
+        </w:rPr>
         <w:t xml:space="preserve">  </w:t>
       </w:r>
       <w:r>
         <w:rPr>
-          <w:rStyle w:val="ControlFlowTok"/>
-        </w:rPr>
-        <w:t xml:space="preserve">if</w:t>
-      </w:r>
-      <w:r>
-        <w:rPr>
-          <w:rStyle w:val="NormalTok"/>
-        </w:rPr>
-        <w:t xml:space="preserve">(itrnum </w:t>
-      </w:r>
-      <w:r>
-        <w:rPr>
-          <w:rStyle w:val="SpecialCharTok"/>
-        </w:rPr>
-        <w:t xml:space="preserve">==</w:t>
-      </w:r>
-      <w:r>
-        <w:rPr>
-          <w:rStyle w:val="NormalTok"/>
-        </w:rPr>
-        <w:t xml:space="preserve"> </w:t>
-      </w:r>
-      <w:r>
-        <w:rPr>
-          <w:rStyle w:val="DecValTok"/>
-        </w:rPr>
-        <w:t xml:space="preserve">1</w:t>
-      </w:r>
-      <w:r>
-        <w:rPr>
-          <w:rStyle w:val="NormalTok"/>
-        </w:rPr>
-        <w:t xml:space="preserve">) Record_all </w:t>
-      </w:r>
-      <w:r>
-        <w:rPr>
-          <w:rStyle w:val="OtherTok"/>
-        </w:rPr>
-        <w:t xml:space="preserve">&lt;-</w:t>
-      </w:r>
-      <w:r>
-        <w:rPr>
-          <w:rStyle w:val="NormalTok"/>
-        </w:rPr>
-        <w:t xml:space="preserve"> Record</w:t>
-      </w:r>
-      <w:r>
-        <w:br/>
-      </w:r>
-      <w:r>
-        <w:rPr>
-          <w:rStyle w:val="NormalTok"/>
-        </w:rPr>
-        <w:t xml:space="preserve">  </w:t>
-      </w:r>
-      <w:r>
-        <w:rPr>
-          <w:rStyle w:val="ControlFlowTok"/>
-        </w:rPr>
-        <w:t xml:space="preserve">else</w:t>
-      </w:r>
-      <w:r>
-        <w:rPr>
-          <w:rStyle w:val="NormalTok"/>
-        </w:rPr>
-        <w:t xml:space="preserve"> Record_all </w:t>
-      </w:r>
-      <w:r>
-        <w:rPr>
-          <w:rStyle w:val="OtherTok"/>
-        </w:rPr>
-        <w:t xml:space="preserve">&lt;-</w:t>
-      </w:r>
-      <w:r>
-        <w:rPr>
-          <w:rStyle w:val="NormalTok"/>
-        </w:rPr>
-        <w:t xml:space="preserve"> </w:t>
-      </w:r>
-      <w:r>
-        <w:rPr>
-          <w:rStyle w:val="FunctionTok"/>
-        </w:rPr>
-        <w:t xml:space="preserve">rbind</w:t>
-      </w:r>
-      <w:r>
-        <w:rPr>
-          <w:rStyle w:val="NormalTok"/>
-        </w:rPr>
-        <w:t xml:space="preserve">(Record_all, Record)</w:t>
-      </w:r>
-      <w:r>
-        <w:br/>
-      </w:r>
-      <w:r>
-        <w:rPr>
-          <w:rStyle w:val="NormalTok"/>
-        </w:rPr>
-        <w:t xml:space="preserve">}</w:t>
-      </w:r>
-      <w:r>
-        <w:br/>
-      </w:r>
-      <w:r>
-        <w:br/>
-      </w:r>
-      <w:r>
-        <w:rPr>
-          <w:rStyle w:val="NormalTok"/>
-        </w:rPr>
-        <w:t xml:space="preserve">Record_all</w:t>
-      </w:r>
-      <w:r>
-        <w:rPr>
-          <w:rStyle w:val="SpecialCharTok"/>
-        </w:rPr>
-        <w:t xml:space="preserve">$</w:t>
-      </w:r>
-      <w:r>
-        <w:rPr>
-          <w:rStyle w:val="NormalTok"/>
-        </w:rPr>
-        <w:t xml:space="preserve">itr </w:t>
-      </w:r>
-      <w:r>
-        <w:rPr>
-          <w:rStyle w:val="OtherTok"/>
-        </w:rPr>
-        <w:t xml:space="preserve">&lt;-</w:t>
-      </w:r>
-      <w:r>
-        <w:rPr>
-          <w:rStyle w:val="NormalTok"/>
-        </w:rPr>
-        <w:t xml:space="preserve"> </w:t>
-      </w:r>
-      <w:r>
-        <w:rPr>
-          <w:rStyle w:val="FunctionTok"/>
-        </w:rPr>
-        <w:t xml:space="preserve">as.factor</w:t>
-      </w:r>
-      <w:r>
-        <w:rPr>
-          <w:rStyle w:val="NormalTok"/>
-        </w:rPr>
-        <w:t xml:space="preserve">(Record_all</w:t>
-      </w:r>
-      <w:r>
-        <w:rPr>
-          <w:rStyle w:val="SpecialCharTok"/>
-        </w:rPr>
-        <w:t xml:space="preserve">$</w:t>
-      </w:r>
-      <w:r>
-        <w:rPr>
-          <w:rStyle w:val="NormalTok"/>
-        </w:rPr>
-        <w:t xml:space="preserve">itr)</w:t>
-      </w:r>
-      <w:r>
-        <w:br/>
-      </w:r>
-      <w:r>
-        <w:br/>
-      </w:r>
-      <w:r>
-        <w:rPr>
-          <w:rStyle w:val="FunctionTok"/>
-        </w:rPr>
-        <w:t xml:space="preserve">ggplot</w:t>
+          <w:rStyle w:val="FunctionTok"/>
+        </w:rPr>
+        <w:t xml:space="preserve">geom_boxplot</w:t>
       </w:r>
       <w:r>
         <w:rPr>
@@ -1722,165 +1845,51 @@
       </w:r>
       <w:r>
         <w:rPr>
+          <w:rStyle w:val="FunctionTok"/>
+        </w:rPr>
+        <w:t xml:space="preserve">aes</w:t>
+      </w:r>
+      <w:r>
+        <w:rPr>
+          <w:rStyle w:val="NormalTok"/>
+        </w:rPr>
+        <w:t xml:space="preserve">(</w:t>
+      </w:r>
+      <w:r>
+        <w:rPr>
           <w:rStyle w:val="AttributeTok"/>
         </w:rPr>
-        <w:t xml:space="preserve">data =</w:t>
-      </w:r>
-      <w:r>
-        <w:rPr>
-          <w:rStyle w:val="NormalTok"/>
-        </w:rPr>
-        <w:t xml:space="preserve"> Record_all) </w:t>
-      </w:r>
-      <w:r>
-        <w:rPr>
-          <w:rStyle w:val="SpecialCharTok"/>
-        </w:rPr>
-        <w:t xml:space="preserve">+</w:t>
-      </w:r>
-      <w:r>
-        <w:br/>
-      </w:r>
-      <w:r>
-        <w:rPr>
-          <w:rStyle w:val="NormalTok"/>
-        </w:rPr>
-        <w:t xml:space="preserve">  </w:t>
-      </w:r>
-      <w:r>
-        <w:rPr>
-          <w:rStyle w:val="FunctionTok"/>
-        </w:rPr>
-        <w:t xml:space="preserve">geom_line</w:t>
-      </w:r>
-      <w:r>
-        <w:rPr>
-          <w:rStyle w:val="NormalTok"/>
-        </w:rPr>
-        <w:t xml:space="preserve">(</w:t>
-      </w:r>
-      <w:r>
-        <w:rPr>
-          <w:rStyle w:val="FunctionTok"/>
-        </w:rPr>
-        <w:t xml:space="preserve">aes</w:t>
-      </w:r>
-      <w:r>
-        <w:rPr>
-          <w:rStyle w:val="NormalTok"/>
-        </w:rPr>
-        <w:t xml:space="preserve">(</w:t>
+        <w:t xml:space="preserve">x =</w:t>
+      </w:r>
+      <w:r>
+        <w:rPr>
+          <w:rStyle w:val="NormalTok"/>
+        </w:rPr>
+        <w:t xml:space="preserve"> Step, </w:t>
       </w:r>
       <w:r>
         <w:rPr>
           <w:rStyle w:val="AttributeTok"/>
         </w:rPr>
-        <w:t xml:space="preserve">x =</w:t>
-      </w:r>
-      <w:r>
-        <w:rPr>
-          <w:rStyle w:val="NormalTok"/>
-        </w:rPr>
-        <w:t xml:space="preserve"> Step, </w:t>
+        <w:t xml:space="preserve">y =</w:t>
+      </w:r>
+      <w:r>
+        <w:rPr>
+          <w:rStyle w:val="NormalTok"/>
+        </w:rPr>
+        <w:t xml:space="preserve"> closure, </w:t>
       </w:r>
       <w:r>
         <w:rPr>
           <w:rStyle w:val="AttributeTok"/>
         </w:rPr>
-        <w:t xml:space="preserve">y =</w:t>
-      </w:r>
-      <w:r>
-        <w:rPr>
-          <w:rStyle w:val="NormalTok"/>
-        </w:rPr>
-        <w:t xml:space="preserve"> closure, </w:t>
-      </w:r>
-      <w:r>
-        <w:rPr>
-          <w:rStyle w:val="AttributeTok"/>
-        </w:rPr>
-        <w:t xml:space="preserve">color =</w:t>
-      </w:r>
-      <w:r>
-        <w:rPr>
-          <w:rStyle w:val="NormalTok"/>
-        </w:rPr>
-        <w:t xml:space="preserve"> itr)) </w:t>
-      </w:r>
-      <w:r>
-        <w:rPr>
-          <w:rStyle w:val="SpecialCharTok"/>
-        </w:rPr>
-        <w:t xml:space="preserve">+</w:t>
-      </w:r>
-      <w:r>
-        <w:br/>
-      </w:r>
-      <w:r>
-        <w:rPr>
-          <w:rStyle w:val="NormalTok"/>
-        </w:rPr>
-        <w:t xml:space="preserve">  </w:t>
-      </w:r>
-      <w:r>
-        <w:rPr>
-          <w:rStyle w:val="FunctionTok"/>
-        </w:rPr>
-        <w:t xml:space="preserve">geom_point</w:t>
-      </w:r>
-      <w:r>
-        <w:rPr>
-          <w:rStyle w:val="NormalTok"/>
-        </w:rPr>
-        <w:t xml:space="preserve">(</w:t>
-      </w:r>
-      <w:r>
-        <w:rPr>
-          <w:rStyle w:val="FunctionTok"/>
-        </w:rPr>
-        <w:t xml:space="preserve">aes</w:t>
-      </w:r>
-      <w:r>
-        <w:rPr>
-          <w:rStyle w:val="NormalTok"/>
-        </w:rPr>
-        <w:t xml:space="preserve">(</w:t>
-      </w:r>
-      <w:r>
-        <w:rPr>
-          <w:rStyle w:val="AttributeTok"/>
-        </w:rPr>
-        <w:t xml:space="preserve">x =</w:t>
-      </w:r>
-      <w:r>
-        <w:rPr>
-          <w:rStyle w:val="NormalTok"/>
-        </w:rPr>
-        <w:t xml:space="preserve"> Step, </w:t>
-      </w:r>
-      <w:r>
-        <w:rPr>
-          <w:rStyle w:val="AttributeTok"/>
-        </w:rPr>
-        <w:t xml:space="preserve">y =</w:t>
-      </w:r>
-      <w:r>
-        <w:rPr>
-          <w:rStyle w:val="NormalTok"/>
-        </w:rPr>
-        <w:t xml:space="preserve"> closure, </w:t>
-      </w:r>
-      <w:r>
-        <w:rPr>
-          <w:rStyle w:val="AttributeTok"/>
-        </w:rPr>
-        <w:t xml:space="preserve">color =</w:t>
-      </w:r>
-      <w:r>
-        <w:rPr>
-          <w:rStyle w:val="NormalTok"/>
-        </w:rPr>
-        <w:t xml:space="preserve"> itr)) </w:t>
+        <w:t xml:space="preserve">fill =</w:t>
+      </w:r>
+      <w:r>
+        <w:rPr>
+          <w:rStyle w:val="NormalTok"/>
+        </w:rPr>
+        <w:t xml:space="preserve"> OM)) </w:t>
       </w:r>
       <w:r>
         <w:rPr>
@@ -1963,6 +1972,51 @@
       </w:pPr>
       <w:r>
         <w:rPr>
+          <w:rStyle w:val="CommentTok"/>
+        </w:rPr>
+        <w:t xml:space="preserve"># gggeom_violin()ggplot(data = Record_all) +</w:t>
+      </w:r>
+      <w:r>
+        <w:br/>
+      </w:r>
+      <w:r>
+        <w:rPr>
+          <w:rStyle w:val="CommentTok"/>
+        </w:rPr>
+        <w:t xml:space="preserve">#   geom_line(aes(x = Step, y = SBR_d, color = itr)) +</w:t>
+      </w:r>
+      <w:r>
+        <w:br/>
+      </w:r>
+      <w:r>
+        <w:rPr>
+          <w:rStyle w:val="CommentTok"/>
+        </w:rPr>
+        <w:t xml:space="preserve">#   geom_point(aes(x = Step, y = SBR_d, color = itr)) +</w:t>
+      </w:r>
+      <w:r>
+        <w:br/>
+      </w:r>
+      <w:r>
+        <w:rPr>
+          <w:rStyle w:val="CommentTok"/>
+        </w:rPr>
+        <w:t xml:space="preserve">#   theme_bw()</w:t>
+      </w:r>
+      <w:r>
+        <w:br/>
+      </w:r>
+      <w:r>
+        <w:rPr>
+          <w:rStyle w:val="CommentTok"/>
+        </w:rPr>
+        <w:t xml:space="preserve"># </w:t>
+      </w:r>
+      <w:r>
+        <w:br/>
+      </w:r>
+      <w:r>
+        <w:rPr>
           <w:rStyle w:val="FunctionTok"/>
         </w:rPr>
         <w:t xml:space="preserve">ggplot</w:t>
@@ -2004,7 +2058,7 @@
         <w:rPr>
           <w:rStyle w:val="FunctionTok"/>
         </w:rPr>
-        <w:t xml:space="preserve">geom_line</w:t>
+        <w:t xml:space="preserve">geom_boxplot</w:t>
       </w:r>
       <w:r>
         <w:rPr>
@@ -2046,19 +2100,19 @@
         <w:rPr>
           <w:rStyle w:val="NormalTok"/>
         </w:rPr>
-        <w:t xml:space="preserve"> SBR_d, </w:t>
+        <w:t xml:space="preserve"> Fadjust, </w:t>
       </w:r>
       <w:r>
         <w:rPr>
           <w:rStyle w:val="AttributeTok"/>
         </w:rPr>
-        <w:t xml:space="preserve">color =</w:t>
-      </w:r>
-      <w:r>
-        <w:rPr>
-          <w:rStyle w:val="NormalTok"/>
-        </w:rPr>
-        <w:t xml:space="preserve"> itr)) </w:t>
+        <w:t xml:space="preserve">fill =</w:t>
+      </w:r>
+      <w:r>
+        <w:rPr>
+          <w:rStyle w:val="NormalTok"/>
+        </w:rPr>
+        <w:t xml:space="preserve"> OM)) </w:t>
       </w:r>
       <w:r>
         <w:rPr>
@@ -2079,7 +2133,34 @@
         <w:rPr>
           <w:rStyle w:val="FunctionTok"/>
         </w:rPr>
-        <w:t xml:space="preserve">geom_point</w:t>
+        <w:t xml:space="preserve">theme_bw</w:t>
+      </w:r>
+      <w:r>
+        <w:rPr>
+          <w:rStyle w:val="NormalTok"/>
+        </w:rPr>
+        <w:t xml:space="preserve">() </w:t>
+      </w:r>
+      <w:r>
+        <w:rPr>
+          <w:rStyle w:val="SpecialCharTok"/>
+        </w:rPr>
+        <w:t xml:space="preserve">+</w:t>
+      </w:r>
+      <w:r>
+        <w:br/>
+      </w:r>
+      <w:r>
+        <w:rPr>
+          <w:rStyle w:val="NormalTok"/>
+        </w:rPr>
+        <w:t xml:space="preserve">  </w:t>
+      </w:r>
+      <w:r>
+        <w:rPr>
+          <w:rStyle w:val="FunctionTok"/>
+        </w:rPr>
+        <w:t xml:space="preserve">ylab</w:t>
       </w:r>
       <w:r>
         <w:rPr>
@@ -2089,78 +2170,15 @@
       </w:r>
       <w:r>
         <w:rPr>
-          <w:rStyle w:val="FunctionTok"/>
-        </w:rPr>
-        <w:t xml:space="preserve">aes</w:t>
-      </w:r>
-      <w:r>
-        <w:rPr>
-          <w:rStyle w:val="NormalTok"/>
-        </w:rPr>
-        <w:t xml:space="preserve">(</w:t>
-      </w:r>
-      <w:r>
-        <w:rPr>
-          <w:rStyle w:val="AttributeTok"/>
-        </w:rPr>
-        <w:t xml:space="preserve">x =</w:t>
-      </w:r>
-      <w:r>
-        <w:rPr>
-          <w:rStyle w:val="NormalTok"/>
-        </w:rPr>
-        <w:t xml:space="preserve"> Step, </w:t>
-      </w:r>
-      <w:r>
-        <w:rPr>
-          <w:rStyle w:val="AttributeTok"/>
-        </w:rPr>
-        <w:t xml:space="preserve">y =</w:t>
-      </w:r>
-      <w:r>
-        <w:rPr>
-          <w:rStyle w:val="NormalTok"/>
-        </w:rPr>
-        <w:t xml:space="preserve"> SBR_d, </w:t>
-      </w:r>
-      <w:r>
-        <w:rPr>
-          <w:rStyle w:val="AttributeTok"/>
-        </w:rPr>
-        <w:t xml:space="preserve">color =</w:t>
-      </w:r>
-      <w:r>
-        <w:rPr>
-          <w:rStyle w:val="NormalTok"/>
-        </w:rPr>
-        <w:t xml:space="preserve"> itr)) </w:t>
-      </w:r>
-      <w:r>
-        <w:rPr>
-          <w:rStyle w:val="SpecialCharTok"/>
-        </w:rPr>
-        <w:t xml:space="preserve">+</w:t>
-      </w:r>
-      <w:r>
-        <w:br/>
-      </w:r>
-      <w:r>
-        <w:rPr>
-          <w:rStyle w:val="NormalTok"/>
-        </w:rPr>
-        <w:t xml:space="preserve">  </w:t>
-      </w:r>
-      <w:r>
-        <w:rPr>
-          <w:rStyle w:val="FunctionTok"/>
-        </w:rPr>
-        <w:t xml:space="preserve">theme_bw</w:t>
-      </w:r>
-      <w:r>
-        <w:rPr>
-          <w:rStyle w:val="NormalTok"/>
-        </w:rPr>
-        <w:t xml:space="preserve">()</w:t>
+          <w:rStyle w:val="StringTok"/>
+        </w:rPr>
+        <w:t xml:space="preserve">"F/F30%"</w:t>
+      </w:r>
+      <w:r>
+        <w:rPr>
+          <w:rStyle w:val="NormalTok"/>
+        </w:rPr>
+        <w:t xml:space="preserve">)</w:t>
       </w:r>
     </w:p>
     <w:p>
@@ -2257,7 +2275,7 @@
         <w:rPr>
           <w:rStyle w:val="FunctionTok"/>
         </w:rPr>
-        <w:t xml:space="preserve">geom_line</w:t>
+        <w:t xml:space="preserve">geom_boxplot</w:t>
       </w:r>
       <w:r>
         <w:rPr>
@@ -2299,19 +2317,61 @@
         <w:rPr>
           <w:rStyle w:val="NormalTok"/>
         </w:rPr>
-        <w:t xml:space="preserve"> Fadjust, </w:t>
+        <w:t xml:space="preserve"> (Time_Stamp </w:t>
+      </w:r>
+      <w:r>
+        <w:rPr>
+          <w:rStyle w:val="SpecialCharTok"/>
+        </w:rPr>
+        <w:t xml:space="preserve">-</w:t>
+      </w:r>
+      <w:r>
+        <w:rPr>
+          <w:rStyle w:val="NormalTok"/>
+        </w:rPr>
+        <w:t xml:space="preserve"> </w:t>
+      </w:r>
+      <w:r>
+        <w:rPr>
+          <w:rStyle w:val="FunctionTok"/>
+        </w:rPr>
+        <w:t xml:space="preserve">min</w:t>
+      </w:r>
+      <w:r>
+        <w:rPr>
+          <w:rStyle w:val="NormalTok"/>
+        </w:rPr>
+        <w:t xml:space="preserve">(Time_Stamp))</w:t>
+      </w:r>
+      <w:r>
+        <w:rPr>
+          <w:rStyle w:val="SpecialCharTok"/>
+        </w:rPr>
+        <w:t xml:space="preserve">/</w:t>
+      </w:r>
+      <w:r>
+        <w:rPr>
+          <w:rStyle w:val="DecValTok"/>
+        </w:rPr>
+        <w:t xml:space="preserve">60</w:t>
+      </w:r>
+      <w:r>
+        <w:rPr>
+          <w:rStyle w:val="NormalTok"/>
+        </w:rPr>
+        <w:t xml:space="preserve">, </w:t>
       </w:r>
       <w:r>
         <w:rPr>
           <w:rStyle w:val="AttributeTok"/>
         </w:rPr>
-        <w:t xml:space="preserve">color =</w:t>
-      </w:r>
-      <w:r>
-        <w:rPr>
-          <w:rStyle w:val="NormalTok"/>
-        </w:rPr>
-        <w:t xml:space="preserve"> itr)) </w:t>
+        <w:t xml:space="preserve">fill =</w:t>
+      </w:r>
+      <w:r>
+        <w:rPr>
+          <w:rStyle w:val="NormalTok"/>
+        </w:rPr>
+        <w:t xml:space="preserve"> OM)) </w:t>
       </w:r>
       <w:r>
         <w:rPr>
@@ -2332,7 +2392,34 @@
         <w:rPr>
           <w:rStyle w:val="FunctionTok"/>
         </w:rPr>
-        <w:t xml:space="preserve">geom_point</w:t>
+        <w:t xml:space="preserve">theme_bw</w:t>
+      </w:r>
+      <w:r>
+        <w:rPr>
+          <w:rStyle w:val="NormalTok"/>
+        </w:rPr>
+        <w:t xml:space="preserve">() </w:t>
+      </w:r>
+      <w:r>
+        <w:rPr>
+          <w:rStyle w:val="SpecialCharTok"/>
+        </w:rPr>
+        <w:t xml:space="preserve">+</w:t>
+      </w:r>
+      <w:r>
+        <w:br/>
+      </w:r>
+      <w:r>
+        <w:rPr>
+          <w:rStyle w:val="NormalTok"/>
+        </w:rPr>
+        <w:t xml:space="preserve">  </w:t>
+      </w:r>
+      <w:r>
+        <w:rPr>
+          <w:rStyle w:val="FunctionTok"/>
+        </w:rPr>
+        <w:t xml:space="preserve">ylab</w:t>
       </w:r>
       <w:r>
         <w:rPr>
@@ -2342,174 +2429,15 @@
       </w:r>
       <w:r>
         <w:rPr>
-          <w:rStyle w:val="FunctionTok"/>
-        </w:rPr>
-        <w:t xml:space="preserve">aes</w:t>
-      </w:r>
-      <w:r>
-        <w:rPr>
-          <w:rStyle w:val="NormalTok"/>
-        </w:rPr>
-        <w:t xml:space="preserve">(</w:t>
-      </w:r>
-      <w:r>
-        <w:rPr>
-          <w:rStyle w:val="AttributeTok"/>
-        </w:rPr>
-        <w:t xml:space="preserve">x =</w:t>
-      </w:r>
-      <w:r>
-        <w:rPr>
-          <w:rStyle w:val="NormalTok"/>
-        </w:rPr>
-        <w:t xml:space="preserve"> Step, </w:t>
-      </w:r>
-      <w:r>
-        <w:rPr>
-          <w:rStyle w:val="AttributeTok"/>
-        </w:rPr>
-        <w:t xml:space="preserve">y =</w:t>
-      </w:r>
-      <w:r>
-        <w:rPr>
-          <w:rStyle w:val="NormalTok"/>
-        </w:rPr>
-        <w:t xml:space="preserve"> Fadjust, </w:t>
-      </w:r>
-      <w:r>
-        <w:rPr>
-          <w:rStyle w:val="AttributeTok"/>
-        </w:rPr>
-        <w:t xml:space="preserve">color =</w:t>
-      </w:r>
-      <w:r>
-        <w:rPr>
-          <w:rStyle w:val="NormalTok"/>
-        </w:rPr>
-        <w:t xml:space="preserve"> itr)) </w:t>
-      </w:r>
-      <w:r>
-        <w:rPr>
-          <w:rStyle w:val="SpecialCharTok"/>
-        </w:rPr>
-        <w:t xml:space="preserve">+</w:t>
-      </w:r>
-      <w:r>
-        <w:br/>
-      </w:r>
-      <w:r>
-        <w:rPr>
-          <w:rStyle w:val="NormalTok"/>
-        </w:rPr>
-        <w:t xml:space="preserve">  </w:t>
-      </w:r>
-      <w:r>
-        <w:rPr>
-          <w:rStyle w:val="FunctionTok"/>
-        </w:rPr>
-        <w:t xml:space="preserve">geom_hline</w:t>
-      </w:r>
-      <w:r>
-        <w:rPr>
-          <w:rStyle w:val="NormalTok"/>
-        </w:rPr>
-        <w:t xml:space="preserve">(</w:t>
-      </w:r>
-      <w:r>
-        <w:rPr>
-          <w:rStyle w:val="AttributeTok"/>
-        </w:rPr>
-        <w:t xml:space="preserve">yintercept =</w:t>
-      </w:r>
-      <w:r>
-        <w:rPr>
-          <w:rStyle w:val="NormalTok"/>
-        </w:rPr>
-        <w:t xml:space="preserve"> </w:t>
-      </w:r>
-      <w:r>
-        <w:rPr>
-          <w:rStyle w:val="DecValTok"/>
-        </w:rPr>
-        <w:t xml:space="preserve">1</w:t>
-      </w:r>
-      <w:r>
-        <w:rPr>
-          <w:rStyle w:val="NormalTok"/>
-        </w:rPr>
-        <w:t xml:space="preserve">) </w:t>
-      </w:r>
-      <w:r>
-        <w:rPr>
-          <w:rStyle w:val="SpecialCharTok"/>
-        </w:rPr>
-        <w:t xml:space="preserve">+</w:t>
-      </w:r>
-      <w:r>
-        <w:br/>
-      </w:r>
-      <w:r>
-        <w:rPr>
-          <w:rStyle w:val="NormalTok"/>
-        </w:rPr>
-        <w:t xml:space="preserve">  </w:t>
-      </w:r>
-      <w:r>
-        <w:rPr>
-          <w:rStyle w:val="FunctionTok"/>
-        </w:rPr>
-        <w:t xml:space="preserve">ylab</w:t>
-      </w:r>
-      <w:r>
-        <w:rPr>
-          <w:rStyle w:val="NormalTok"/>
-        </w:rPr>
-        <w:t xml:space="preserve">(</w:t>
-      </w:r>
-      <w:r>
-        <w:rPr>
           <w:rStyle w:val="StringTok"/>
         </w:rPr>
-        <w:t xml:space="preserve">"F/F30%"</w:t>
-      </w:r>
-      <w:r>
-        <w:rPr>
-          <w:rStyle w:val="NormalTok"/>
-        </w:rPr>
-        <w:t xml:space="preserve">) </w:t>
-      </w:r>
-      <w:r>
-        <w:rPr>
-          <w:rStyle w:val="SpecialCharTok"/>
-        </w:rPr>
-        <w:t xml:space="preserve">+</w:t>
-      </w:r>
-      <w:r>
-        <w:rPr>
-          <w:rStyle w:val="NormalTok"/>
-        </w:rPr>
-        <w:t xml:space="preserve"> </w:t>
-      </w:r>
-      <w:r>
-        <w:br/>
-      </w:r>
-      <w:r>
-        <w:rPr>
-          <w:rStyle w:val="NormalTok"/>
-        </w:rPr>
-        <w:t xml:space="preserve">  </w:t>
-      </w:r>
-      <w:r>
-        <w:rPr>
-          <w:rStyle w:val="FunctionTok"/>
-        </w:rPr>
-        <w:t xml:space="preserve">theme_bw</w:t>
-      </w:r>
-      <w:r>
-        <w:rPr>
-          <w:rStyle w:val="NormalTok"/>
-        </w:rPr>
-        <w:t xml:space="preserve">()</w:t>
+        <w:t xml:space="preserve">"Time chart in minute"</w:t>
+      </w:r>
+      <w:r>
+        <w:rPr>
+          <w:rStyle w:val="NormalTok"/>
+        </w:rPr>
+        <w:t xml:space="preserve">)</w:t>
       </w:r>
     </w:p>
     <w:p>
@@ -2573,6 +2501,132 @@
         <w:rPr>
           <w:rStyle w:val="NormalTok"/>
         </w:rPr>
+        <w:t xml:space="preserve"> (OMnum </w:t>
+      </w:r>
+      <w:r>
+        <w:rPr>
+          <w:rStyle w:val="ControlFlowTok"/>
+        </w:rPr>
+        <w:t xml:space="preserve">in</w:t>
+      </w:r>
+      <w:r>
+        <w:rPr>
+          <w:rStyle w:val="NormalTok"/>
+        </w:rPr>
+        <w:t xml:space="preserve"> </w:t>
+      </w:r>
+      <w:r>
+        <w:rPr>
+          <w:rStyle w:val="DecValTok"/>
+        </w:rPr>
+        <w:t xml:space="preserve">1</w:t>
+      </w:r>
+      <w:r>
+        <w:rPr>
+          <w:rStyle w:val="SpecialCharTok"/>
+        </w:rPr>
+        <w:t xml:space="preserve">:</w:t>
+      </w:r>
+      <w:r>
+        <w:rPr>
+          <w:rStyle w:val="DecValTok"/>
+        </w:rPr>
+        <w:t xml:space="preserve">4</w:t>
+      </w:r>
+      <w:r>
+        <w:rPr>
+          <w:rStyle w:val="NormalTok"/>
+        </w:rPr>
+        <w:t xml:space="preserve">) {</w:t>
+      </w:r>
+      <w:r>
+        <w:br/>
+      </w:r>
+      <w:r>
+        <w:rPr>
+          <w:rStyle w:val="NormalTok"/>
+        </w:rPr>
+        <w:t xml:space="preserve">  </w:t>
+      </w:r>
+      <w:r>
+        <w:rPr>
+          <w:rStyle w:val="CommentTok"/>
+        </w:rPr>
+        <w:t xml:space="preserve"># Set the scenario</w:t>
+      </w:r>
+      <w:r>
+        <w:br/>
+      </w:r>
+      <w:r>
+        <w:rPr>
+          <w:rStyle w:val="NormalTok"/>
+        </w:rPr>
+        <w:t xml:space="preserve">  OM </w:t>
+      </w:r>
+      <w:r>
+        <w:rPr>
+          <w:rStyle w:val="OtherTok"/>
+        </w:rPr>
+        <w:t xml:space="preserve">&lt;-</w:t>
+      </w:r>
+      <w:r>
+        <w:rPr>
+          <w:rStyle w:val="NormalTok"/>
+        </w:rPr>
+        <w:t xml:space="preserve"> </w:t>
+      </w:r>
+      <w:r>
+        <w:rPr>
+          <w:rStyle w:val="FunctionTok"/>
+        </w:rPr>
+        <w:t xml:space="preserve">paste0</w:t>
+      </w:r>
+      <w:r>
+        <w:rPr>
+          <w:rStyle w:val="NormalTok"/>
+        </w:rPr>
+        <w:t xml:space="preserve">(OM_name[OMnum], </w:t>
+      </w:r>
+      <w:r>
+        <w:rPr>
+          <w:rStyle w:val="StringTok"/>
+        </w:rPr>
+        <w:t xml:space="preserve">"/"</w:t>
+      </w:r>
+      <w:r>
+        <w:rPr>
+          <w:rStyle w:val="NormalTok"/>
+        </w:rPr>
+        <w:t xml:space="preserve">)</w:t>
+      </w:r>
+      <w:r>
+        <w:br/>
+      </w:r>
+      <w:r>
+        <w:rPr>
+          <w:rStyle w:val="NormalTok"/>
+        </w:rPr>
+        <w:t xml:space="preserve">  </w:t>
+      </w:r>
+      <w:r>
+        <w:br/>
+      </w:r>
+      <w:r>
+        <w:rPr>
+          <w:rStyle w:val="NormalTok"/>
+        </w:rPr>
+        <w:t xml:space="preserve">  </w:t>
+      </w:r>
+      <w:r>
+        <w:rPr>
+          <w:rStyle w:val="ControlFlowTok"/>
+        </w:rPr>
+        <w:t xml:space="preserve">for</w:t>
+      </w:r>
+      <w:r>
+        <w:rPr>
+          <w:rStyle w:val="NormalTok"/>
+        </w:rPr>
         <w:t xml:space="preserve"> (itrnum </w:t>
       </w:r>
       <w:r>
@@ -2612,7 +2666,7 @@
         <w:rPr>
           <w:rStyle w:val="NormalTok"/>
         </w:rPr>
-        <w:t xml:space="preserve">  itr </w:t>
+        <w:t xml:space="preserve">    itr </w:t>
       </w:r>
       <w:r>
         <w:rPr>
@@ -2669,7 +2723,7 @@
         <w:rPr>
           <w:rStyle w:val="NormalTok"/>
         </w:rPr>
-        <w:t xml:space="preserve">  Output </w:t>
+        <w:t xml:space="preserve">    Output </w:t>
       </w:r>
       <w:r>
         <w:rPr>
@@ -2738,7 +2792,7 @@
         <w:rPr>
           <w:rStyle w:val="NormalTok"/>
         </w:rPr>
-        <w:t xml:space="preserve">  Output</w:t>
+        <w:t xml:space="preserve">    Output</w:t>
       </w:r>
       <w:r>
         <w:rPr>
@@ -2762,16 +2816,16 @@
         <w:rPr>
           <w:rStyle w:val="NormalTok"/>
         </w:rPr>
-        <w:t xml:space="preserve"> OM_name[OMnum]</w:t>
-      </w:r>
-      <w:r>
-        <w:br/>
-      </w:r>
-      <w:r>
-        <w:rPr>
-          <w:rStyle w:val="NormalTok"/>
-        </w:rPr>
-        <w:t xml:space="preserve">  Output</w:t>
+        <w:t xml:space="preserve"> OM</w:t>
+      </w:r>
+      <w:r>
+        <w:br/>
+      </w:r>
+      <w:r>
+        <w:rPr>
+          <w:rStyle w:val="NormalTok"/>
+        </w:rPr>
+        <w:t xml:space="preserve">    Output</w:t>
       </w:r>
       <w:r>
         <w:rPr>
@@ -2804,9 +2858,384 @@
         <w:rPr>
           <w:rStyle w:val="NormalTok"/>
         </w:rPr>
+        <w:t xml:space="preserve">    </w:t>
+      </w:r>
+      <w:r>
+        <w:br/>
+      </w:r>
+      <w:r>
+        <w:rPr>
+          <w:rStyle w:val="NormalTok"/>
+        </w:rPr>
+        <w:t xml:space="preserve">    </w:t>
+      </w:r>
+      <w:r>
+        <w:rPr>
+          <w:rStyle w:val="ControlFlowTok"/>
+        </w:rPr>
+        <w:t xml:space="preserve">if</w:t>
+      </w:r>
+      <w:r>
+        <w:rPr>
+          <w:rStyle w:val="NormalTok"/>
+        </w:rPr>
+        <w:t xml:space="preserve"> (OMnum </w:t>
+      </w:r>
+      <w:r>
+        <w:rPr>
+          <w:rStyle w:val="SpecialCharTok"/>
+        </w:rPr>
+        <w:t xml:space="preserve">==</w:t>
+      </w:r>
+      <w:r>
+        <w:rPr>
+          <w:rStyle w:val="NormalTok"/>
+        </w:rPr>
+        <w:t xml:space="preserve"> </w:t>
+      </w:r>
+      <w:r>
+        <w:rPr>
+          <w:rStyle w:val="DecValTok"/>
+        </w:rPr>
+        <w:t xml:space="preserve">1</w:t>
+      </w:r>
+      <w:r>
+        <w:rPr>
+          <w:rStyle w:val="NormalTok"/>
+        </w:rPr>
+        <w:t xml:space="preserve"> </w:t>
+      </w:r>
+      <w:r>
+        <w:rPr>
+          <w:rStyle w:val="SpecialCharTok"/>
+        </w:rPr>
+        <w:t xml:space="preserve">&amp;</w:t>
+      </w:r>
+      <w:r>
+        <w:rPr>
+          <w:rStyle w:val="NormalTok"/>
+        </w:rPr>
+        <w:t xml:space="preserve"> itrnum </w:t>
+      </w:r>
+      <w:r>
+        <w:rPr>
+          <w:rStyle w:val="SpecialCharTok"/>
+        </w:rPr>
+        <w:t xml:space="preserve">==</w:t>
+      </w:r>
+      <w:r>
+        <w:rPr>
+          <w:rStyle w:val="NormalTok"/>
+        </w:rPr>
+        <w:t xml:space="preserve"> </w:t>
+      </w:r>
+      <w:r>
+        <w:rPr>
+          <w:rStyle w:val="DecValTok"/>
+        </w:rPr>
+        <w:t xml:space="preserve">1</w:t>
+      </w:r>
+      <w:r>
+        <w:rPr>
+          <w:rStyle w:val="NormalTok"/>
+        </w:rPr>
+        <w:t xml:space="preserve">)</w:t>
+      </w:r>
+      <w:r>
+        <w:br/>
+      </w:r>
+      <w:r>
+        <w:rPr>
+          <w:rStyle w:val="NormalTok"/>
+        </w:rPr>
+        <w:t xml:space="preserve">      Output_all </w:t>
+      </w:r>
+      <w:r>
+        <w:rPr>
+          <w:rStyle w:val="OtherTok"/>
+        </w:rPr>
+        <w:t xml:space="preserve">&lt;-</w:t>
+      </w:r>
+      <w:r>
+        <w:rPr>
+          <w:rStyle w:val="NormalTok"/>
+        </w:rPr>
+        <w:t xml:space="preserve"> Output</w:t>
+      </w:r>
+      <w:r>
+        <w:br/>
+      </w:r>
+      <w:r>
+        <w:rPr>
+          <w:rStyle w:val="NormalTok"/>
+        </w:rPr>
+        <w:t xml:space="preserve">    </w:t>
+      </w:r>
+      <w:r>
+        <w:rPr>
+          <w:rStyle w:val="ControlFlowTok"/>
+        </w:rPr>
+        <w:t xml:space="preserve">else</w:t>
+      </w:r>
+      <w:r>
+        <w:br/>
+      </w:r>
+      <w:r>
+        <w:rPr>
+          <w:rStyle w:val="NormalTok"/>
+        </w:rPr>
+        <w:t xml:space="preserve">      Output_all </w:t>
+      </w:r>
+      <w:r>
+        <w:rPr>
+          <w:rStyle w:val="OtherTok"/>
+        </w:rPr>
+        <w:t xml:space="preserve">&lt;-</w:t>
+      </w:r>
+      <w:r>
+        <w:rPr>
+          <w:rStyle w:val="NormalTok"/>
+        </w:rPr>
+        <w:t xml:space="preserve"> </w:t>
+      </w:r>
+      <w:r>
+        <w:rPr>
+          <w:rStyle w:val="FunctionTok"/>
+        </w:rPr>
+        <w:t xml:space="preserve">rbind</w:t>
+      </w:r>
+      <w:r>
+        <w:rPr>
+          <w:rStyle w:val="NormalTok"/>
+        </w:rPr>
+        <w:t xml:space="preserve">(Output_all, Output)</w:t>
+      </w:r>
+      <w:r>
+        <w:br/>
+      </w:r>
+      <w:r>
+        <w:rPr>
+          <w:rStyle w:val="NormalTok"/>
+        </w:rPr>
+        <w:t xml:space="preserve">  }</w:t>
+      </w:r>
+      <w:r>
+        <w:br/>
+      </w:r>
+      <w:r>
+        <w:rPr>
+          <w:rStyle w:val="NormalTok"/>
+        </w:rPr>
+        <w:t xml:space="preserve">}</w:t>
+      </w:r>
+      <w:r>
+        <w:br/>
+      </w:r>
+      <w:r>
+        <w:br/>
+      </w:r>
+      <w:r>
+        <w:rPr>
+          <w:rStyle w:val="NormalTok"/>
+        </w:rPr>
+        <w:t xml:space="preserve">Output_all_long </w:t>
+      </w:r>
+      <w:r>
+        <w:rPr>
+          <w:rStyle w:val="OtherTok"/>
+        </w:rPr>
+        <w:t xml:space="preserve">&lt;-</w:t>
+      </w:r>
+      <w:r>
+        <w:rPr>
+          <w:rStyle w:val="NormalTok"/>
+        </w:rPr>
+        <w:t xml:space="preserve"> Output_all </w:t>
+      </w:r>
+      <w:r>
+        <w:rPr>
+          <w:rStyle w:val="SpecialCharTok"/>
+        </w:rPr>
+        <w:t xml:space="preserve">%&gt;%</w:t>
+      </w:r>
+      <w:r>
+        <w:br/>
+      </w:r>
+      <w:r>
+        <w:rPr>
+          <w:rStyle w:val="NormalTok"/>
+        </w:rPr>
         <w:t xml:space="preserve">  </w:t>
       </w:r>
       <w:r>
+        <w:rPr>
+          <w:rStyle w:val="FunctionTok"/>
+        </w:rPr>
+        <w:t xml:space="preserve">mutate</w:t>
+      </w:r>
+      <w:r>
+        <w:rPr>
+          <w:rStyle w:val="NormalTok"/>
+        </w:rPr>
+        <w:t xml:space="preserve">(</w:t>
+      </w:r>
+      <w:r>
+        <w:rPr>
+          <w:rStyle w:val="AttributeTok"/>
+        </w:rPr>
+        <w:t xml:space="preserve">itr =</w:t>
+      </w:r>
+      <w:r>
+        <w:rPr>
+          <w:rStyle w:val="NormalTok"/>
+        </w:rPr>
+        <w:t xml:space="preserve"> </w:t>
+      </w:r>
+      <w:r>
+        <w:rPr>
+          <w:rStyle w:val="FunctionTok"/>
+        </w:rPr>
+        <w:t xml:space="preserve">as.factor</w:t>
+      </w:r>
+      <w:r>
+        <w:rPr>
+          <w:rStyle w:val="NormalTok"/>
+        </w:rPr>
+        <w:t xml:space="preserve">(itr),</w:t>
+      </w:r>
+      <w:r>
+        <w:br/>
+      </w:r>
+      <w:r>
+        <w:rPr>
+          <w:rStyle w:val="NormalTok"/>
+        </w:rPr>
+        <w:t xml:space="preserve">         </w:t>
+      </w:r>
+      <w:r>
+        <w:rPr>
+          <w:rStyle w:val="AttributeTok"/>
+        </w:rPr>
+        <w:t xml:space="preserve">Year =</w:t>
+      </w:r>
+      <w:r>
+        <w:rPr>
+          <w:rStyle w:val="NormalTok"/>
+        </w:rPr>
+        <w:t xml:space="preserve"> Year </w:t>
+      </w:r>
+      <w:r>
+        <w:rPr>
+          <w:rStyle w:val="SpecialCharTok"/>
+        </w:rPr>
+        <w:t xml:space="preserve">/</w:t>
+      </w:r>
+      <w:r>
+        <w:rPr>
+          <w:rStyle w:val="NormalTok"/>
+        </w:rPr>
+        <w:t xml:space="preserve"> </w:t>
+      </w:r>
+      <w:r>
+        <w:rPr>
+          <w:rStyle w:val="DecValTok"/>
+        </w:rPr>
+        <w:t xml:space="preserve">4</w:t>
+      </w:r>
+      <w:r>
+        <w:rPr>
+          <w:rStyle w:val="NormalTok"/>
+        </w:rPr>
+        <w:t xml:space="preserve"> </w:t>
+      </w:r>
+      <w:r>
+        <w:rPr>
+          <w:rStyle w:val="SpecialCharTok"/>
+        </w:rPr>
+        <w:t xml:space="preserve">+</w:t>
+      </w:r>
+      <w:r>
+        <w:rPr>
+          <w:rStyle w:val="NormalTok"/>
+        </w:rPr>
+        <w:t xml:space="preserve"> </w:t>
+      </w:r>
+      <w:r>
+        <w:rPr>
+          <w:rStyle w:val="FloatTok"/>
+        </w:rPr>
+        <w:t xml:space="preserve">1974.875</w:t>
+      </w:r>
+      <w:r>
+        <w:rPr>
+          <w:rStyle w:val="NormalTok"/>
+        </w:rPr>
+        <w:t xml:space="preserve">,</w:t>
+      </w:r>
+      <w:r>
+        <w:br/>
+      </w:r>
+      <w:r>
+        <w:rPr>
+          <w:rStyle w:val="NormalTok"/>
+        </w:rPr>
+        <w:t xml:space="preserve">         </w:t>
+      </w:r>
+      <w:r>
+        <w:rPr>
+          <w:rStyle w:val="AttributeTok"/>
+        </w:rPr>
+        <w:t xml:space="preserve">year =</w:t>
+      </w:r>
+      <w:r>
+        <w:rPr>
+          <w:rStyle w:val="NormalTok"/>
+        </w:rPr>
+        <w:t xml:space="preserve"> </w:t>
+      </w:r>
+      <w:r>
+        <w:rPr>
+          <w:rStyle w:val="FunctionTok"/>
+        </w:rPr>
+        <w:t xml:space="preserve">floor</w:t>
+      </w:r>
+      <w:r>
+        <w:rPr>
+          <w:rStyle w:val="NormalTok"/>
+        </w:rPr>
+        <w:t xml:space="preserve">(Year) </w:t>
+      </w:r>
+      <w:r>
+        <w:rPr>
+          <w:rStyle w:val="SpecialCharTok"/>
+        </w:rPr>
+        <w:t xml:space="preserve">+</w:t>
+      </w:r>
+      <w:r>
+        <w:rPr>
+          <w:rStyle w:val="NormalTok"/>
+        </w:rPr>
+        <w:t xml:space="preserve"> </w:t>
+      </w:r>
+      <w:r>
+        <w:rPr>
+          <w:rStyle w:val="FloatTok"/>
+        </w:rPr>
+        <w:t xml:space="preserve">0.5</w:t>
+      </w:r>
+      <w:r>
+        <w:rPr>
+          <w:rStyle w:val="NormalTok"/>
+        </w:rPr>
+        <w:t xml:space="preserve">) </w:t>
+      </w:r>
+      <w:r>
+        <w:rPr>
+          <w:rStyle w:val="SpecialCharTok"/>
+        </w:rPr>
+        <w:t xml:space="preserve">%&gt;%</w:t>
+      </w:r>
+      <w:r>
         <w:br/>
       </w:r>
       <w:r>
@@ -2817,51 +3246,516 @@
       </w:r>
       <w:r>
         <w:rPr>
-          <w:rStyle w:val="ControlFlowTok"/>
-        </w:rPr>
-        <w:t xml:space="preserve">if</w:t>
-      </w:r>
-      <w:r>
-        <w:rPr>
-          <w:rStyle w:val="NormalTok"/>
-        </w:rPr>
-        <w:t xml:space="preserve">(itrnum </w:t>
+          <w:rStyle w:val="FunctionTok"/>
+        </w:rPr>
+        <w:t xml:space="preserve">gather</w:t>
+      </w:r>
+      <w:r>
+        <w:rPr>
+          <w:rStyle w:val="NormalTok"/>
+        </w:rPr>
+        <w:t xml:space="preserve">(</w:t>
+      </w:r>
+      <w:r>
+        <w:rPr>
+          <w:rStyle w:val="DecValTok"/>
+        </w:rPr>
+        <w:t xml:space="preserve">2</w:t>
       </w:r>
       <w:r>
         <w:rPr>
           <w:rStyle w:val="SpecialCharTok"/>
         </w:rPr>
-        <w:t xml:space="preserve">==</w:t>
-      </w:r>
-      <w:r>
-        <w:rPr>
-          <w:rStyle w:val="NormalTok"/>
-        </w:rPr>
-        <w:t xml:space="preserve"> </w:t>
+        <w:t xml:space="preserve">:</w:t>
       </w:r>
       <w:r>
         <w:rPr>
           <w:rStyle w:val="DecValTok"/>
         </w:rPr>
+        <w:t xml:space="preserve">7</w:t>
+      </w:r>
+      <w:r>
+        <w:rPr>
+          <w:rStyle w:val="NormalTok"/>
+        </w:rPr>
+        <w:t xml:space="preserve">, </w:t>
+      </w:r>
+      <w:r>
+        <w:rPr>
+          <w:rStyle w:val="AttributeTok"/>
+        </w:rPr>
+        <w:t xml:space="preserve">key =</w:t>
+      </w:r>
+      <w:r>
+        <w:rPr>
+          <w:rStyle w:val="NormalTok"/>
+        </w:rPr>
+        <w:t xml:space="preserve"> </w:t>
+      </w:r>
+      <w:r>
+        <w:rPr>
+          <w:rStyle w:val="StringTok"/>
+        </w:rPr>
+        <w:t xml:space="preserve">"Quantity"</w:t>
+      </w:r>
+      <w:r>
+        <w:rPr>
+          <w:rStyle w:val="NormalTok"/>
+        </w:rPr>
+        <w:t xml:space="preserve">, </w:t>
+      </w:r>
+      <w:r>
+        <w:rPr>
+          <w:rStyle w:val="AttributeTok"/>
+        </w:rPr>
+        <w:t xml:space="preserve">value =</w:t>
+      </w:r>
+      <w:r>
+        <w:rPr>
+          <w:rStyle w:val="NormalTok"/>
+        </w:rPr>
+        <w:t xml:space="preserve"> </w:t>
+      </w:r>
+      <w:r>
+        <w:rPr>
+          <w:rStyle w:val="StringTok"/>
+        </w:rPr>
+        <w:t xml:space="preserve">"Value"</w:t>
+      </w:r>
+      <w:r>
+        <w:rPr>
+          <w:rStyle w:val="NormalTok"/>
+        </w:rPr>
+        <w:t xml:space="preserve">) </w:t>
+      </w:r>
+      <w:r>
+        <w:rPr>
+          <w:rStyle w:val="SpecialCharTok"/>
+        </w:rPr>
+        <w:t xml:space="preserve">%&gt;%</w:t>
+      </w:r>
+      <w:r>
+        <w:br/>
+      </w:r>
+      <w:r>
+        <w:rPr>
+          <w:rStyle w:val="NormalTok"/>
+        </w:rPr>
+        <w:t xml:space="preserve">  </w:t>
+      </w:r>
+      <w:r>
+        <w:rPr>
+          <w:rStyle w:val="FunctionTok"/>
+        </w:rPr>
+        <w:t xml:space="preserve">filter</w:t>
+      </w:r>
+      <w:r>
+        <w:rPr>
+          <w:rStyle w:val="NormalTok"/>
+        </w:rPr>
+        <w:t xml:space="preserve">(Quantity </w:t>
+      </w:r>
+      <w:r>
+        <w:rPr>
+          <w:rStyle w:val="SpecialCharTok"/>
+        </w:rPr>
+        <w:t xml:space="preserve">%in%</w:t>
+      </w:r>
+      <w:r>
+        <w:rPr>
+          <w:rStyle w:val="NormalTok"/>
+        </w:rPr>
+        <w:t xml:space="preserve"> </w:t>
+      </w:r>
+      <w:r>
+        <w:rPr>
+          <w:rStyle w:val="FunctionTok"/>
+        </w:rPr>
+        <w:t xml:space="preserve">c</w:t>
+      </w:r>
+      <w:r>
+        <w:rPr>
+          <w:rStyle w:val="NormalTok"/>
+        </w:rPr>
+        <w:t xml:space="preserve">(</w:t>
+      </w:r>
+      <w:r>
+        <w:rPr>
+          <w:rStyle w:val="StringTok"/>
+        </w:rPr>
+        <w:t xml:space="preserve">"Catch"</w:t>
+      </w:r>
+      <w:r>
+        <w:rPr>
+          <w:rStyle w:val="NormalTok"/>
+        </w:rPr>
+        <w:t xml:space="preserve">, </w:t>
+      </w:r>
+      <w:r>
+        <w:rPr>
+          <w:rStyle w:val="StringTok"/>
+        </w:rPr>
+        <w:t xml:space="preserve">"SB"</w:t>
+      </w:r>
+      <w:r>
+        <w:rPr>
+          <w:rStyle w:val="NormalTok"/>
+        </w:rPr>
+        <w:t xml:space="preserve">, </w:t>
+      </w:r>
+      <w:r>
+        <w:rPr>
+          <w:rStyle w:val="StringTok"/>
+        </w:rPr>
+        <w:t xml:space="preserve">"SBR"</w:t>
+      </w:r>
+      <w:r>
+        <w:rPr>
+          <w:rStyle w:val="NormalTok"/>
+        </w:rPr>
+        <w:t xml:space="preserve">, </w:t>
+      </w:r>
+      <w:r>
+        <w:rPr>
+          <w:rStyle w:val="StringTok"/>
+        </w:rPr>
+        <w:t xml:space="preserve">"SBR_d"</w:t>
+      </w:r>
+      <w:r>
+        <w:rPr>
+          <w:rStyle w:val="NormalTok"/>
+        </w:rPr>
+        <w:t xml:space="preserve">, </w:t>
+      </w:r>
+      <w:r>
+        <w:rPr>
+          <w:rStyle w:val="StringTok"/>
+        </w:rPr>
+        <w:t xml:space="preserve">"Recruit"</w:t>
+      </w:r>
+      <w:r>
+        <w:rPr>
+          <w:rStyle w:val="NormalTok"/>
+        </w:rPr>
+        <w:t xml:space="preserve">))</w:t>
+      </w:r>
+      <w:r>
+        <w:br/>
+      </w:r>
+      <w:r>
+        <w:br/>
+      </w:r>
+      <w:r>
+        <w:rPr>
+          <w:rStyle w:val="NormalTok"/>
+        </w:rPr>
+        <w:t xml:space="preserve">output_all_old </w:t>
+      </w:r>
+      <w:r>
+        <w:rPr>
+          <w:rStyle w:val="OtherTok"/>
+        </w:rPr>
+        <w:t xml:space="preserve">&lt;-</w:t>
+      </w:r>
+      <w:r>
+        <w:rPr>
+          <w:rStyle w:val="NormalTok"/>
+        </w:rPr>
+        <w:t xml:space="preserve"> Output_all_long </w:t>
+      </w:r>
+      <w:r>
+        <w:rPr>
+          <w:rStyle w:val="SpecialCharTok"/>
+        </w:rPr>
+        <w:t xml:space="preserve">%&gt;%</w:t>
+      </w:r>
+      <w:r>
+        <w:br/>
+      </w:r>
+      <w:r>
+        <w:rPr>
+          <w:rStyle w:val="NormalTok"/>
+        </w:rPr>
+        <w:t xml:space="preserve">  </w:t>
+      </w:r>
+      <w:r>
+        <w:rPr>
+          <w:rStyle w:val="FunctionTok"/>
+        </w:rPr>
+        <w:t xml:space="preserve">filter</w:t>
+      </w:r>
+      <w:r>
+        <w:rPr>
+          <w:rStyle w:val="NormalTok"/>
+        </w:rPr>
+        <w:t xml:space="preserve">(Year </w:t>
+      </w:r>
+      <w:r>
+        <w:rPr>
+          <w:rStyle w:val="SpecialCharTok"/>
+        </w:rPr>
+        <w:t xml:space="preserve">&lt;</w:t>
+      </w:r>
+      <w:r>
+        <w:rPr>
+          <w:rStyle w:val="NormalTok"/>
+        </w:rPr>
+        <w:t xml:space="preserve"> </w:t>
+      </w:r>
+      <w:r>
+        <w:rPr>
+          <w:rStyle w:val="DecValTok"/>
+        </w:rPr>
+        <w:t xml:space="preserve">2024</w:t>
+      </w:r>
+      <w:r>
+        <w:rPr>
+          <w:rStyle w:val="NormalTok"/>
+        </w:rPr>
+        <w:t xml:space="preserve">)</w:t>
+      </w:r>
+      <w:r>
+        <w:br/>
+      </w:r>
+      <w:r>
+        <w:rPr>
+          <w:rStyle w:val="NormalTok"/>
+        </w:rPr>
+        <w:t xml:space="preserve">output_all_new </w:t>
+      </w:r>
+      <w:r>
+        <w:rPr>
+          <w:rStyle w:val="OtherTok"/>
+        </w:rPr>
+        <w:t xml:space="preserve">&lt;-</w:t>
+      </w:r>
+      <w:r>
+        <w:rPr>
+          <w:rStyle w:val="NormalTok"/>
+        </w:rPr>
+        <w:t xml:space="preserve"> Output_all_long </w:t>
+      </w:r>
+      <w:r>
+        <w:rPr>
+          <w:rStyle w:val="SpecialCharTok"/>
+        </w:rPr>
+        <w:t xml:space="preserve">%&gt;%</w:t>
+      </w:r>
+      <w:r>
+        <w:br/>
+      </w:r>
+      <w:r>
+        <w:rPr>
+          <w:rStyle w:val="NormalTok"/>
+        </w:rPr>
+        <w:t xml:space="preserve">  </w:t>
+      </w:r>
+      <w:r>
+        <w:rPr>
+          <w:rStyle w:val="FunctionTok"/>
+        </w:rPr>
+        <w:t xml:space="preserve">filter</w:t>
+      </w:r>
+      <w:r>
+        <w:rPr>
+          <w:rStyle w:val="NormalTok"/>
+        </w:rPr>
+        <w:t xml:space="preserve">(Year </w:t>
+      </w:r>
+      <w:r>
+        <w:rPr>
+          <w:rStyle w:val="SpecialCharTok"/>
+        </w:rPr>
+        <w:t xml:space="preserve">&gt;</w:t>
+      </w:r>
+      <w:r>
+        <w:rPr>
+          <w:rStyle w:val="NormalTok"/>
+        </w:rPr>
+        <w:t xml:space="preserve"> </w:t>
+      </w:r>
+      <w:r>
+        <w:rPr>
+          <w:rStyle w:val="DecValTok"/>
+        </w:rPr>
+        <w:t xml:space="preserve">2024</w:t>
+      </w:r>
+      <w:r>
+        <w:rPr>
+          <w:rStyle w:val="NormalTok"/>
+        </w:rPr>
+        <w:t xml:space="preserve">, Year </w:t>
+      </w:r>
+      <w:r>
+        <w:rPr>
+          <w:rStyle w:val="SpecialCharTok"/>
+        </w:rPr>
+        <w:t xml:space="preserve">&lt;</w:t>
+      </w:r>
+      <w:r>
+        <w:rPr>
+          <w:rStyle w:val="NormalTok"/>
+        </w:rPr>
+        <w:t xml:space="preserve"> </w:t>
+      </w:r>
+      <w:r>
+        <w:rPr>
+          <w:rStyle w:val="FunctionTok"/>
+        </w:rPr>
+        <w:t xml:space="preserve">max</w:t>
+      </w:r>
+      <w:r>
+        <w:rPr>
+          <w:rStyle w:val="NormalTok"/>
+        </w:rPr>
+        <w:t xml:space="preserve">(Year))</w:t>
+      </w:r>
+      <w:r>
+        <w:br/>
+      </w:r>
+      <w:r>
+        <w:br/>
+      </w:r>
+      <w:r>
+        <w:rPr>
+          <w:rStyle w:val="FunctionTok"/>
+        </w:rPr>
+        <w:t xml:space="preserve">ggplot</w:t>
+      </w:r>
+      <w:r>
+        <w:rPr>
+          <w:rStyle w:val="NormalTok"/>
+        </w:rPr>
+        <w:t xml:space="preserve">() </w:t>
+      </w:r>
+      <w:r>
+        <w:rPr>
+          <w:rStyle w:val="SpecialCharTok"/>
+        </w:rPr>
+        <w:t xml:space="preserve">+</w:t>
+      </w:r>
+      <w:r>
+        <w:br/>
+      </w:r>
+      <w:r>
+        <w:rPr>
+          <w:rStyle w:val="NormalTok"/>
+        </w:rPr>
+        <w:t xml:space="preserve">  </w:t>
+      </w:r>
+      <w:r>
+        <w:rPr>
+          <w:rStyle w:val="FunctionTok"/>
+        </w:rPr>
+        <w:t xml:space="preserve">geom_point</w:t>
+      </w:r>
+      <w:r>
+        <w:rPr>
+          <w:rStyle w:val="NormalTok"/>
+        </w:rPr>
+        <w:t xml:space="preserve">(</w:t>
+      </w:r>
+      <w:r>
+        <w:rPr>
+          <w:rStyle w:val="FunctionTok"/>
+        </w:rPr>
+        <w:t xml:space="preserve">aes</w:t>
+      </w:r>
+      <w:r>
+        <w:rPr>
+          <w:rStyle w:val="NormalTok"/>
+        </w:rPr>
+        <w:t xml:space="preserve">(</w:t>
+      </w:r>
+      <w:r>
+        <w:rPr>
+          <w:rStyle w:val="AttributeTok"/>
+        </w:rPr>
+        <w:t xml:space="preserve">x =</w:t>
+      </w:r>
+      <w:r>
+        <w:rPr>
+          <w:rStyle w:val="NormalTok"/>
+        </w:rPr>
+        <w:t xml:space="preserve"> Year, </w:t>
+      </w:r>
+      <w:r>
+        <w:rPr>
+          <w:rStyle w:val="AttributeTok"/>
+        </w:rPr>
+        <w:t xml:space="preserve">y =</w:t>
+      </w:r>
+      <w:r>
+        <w:rPr>
+          <w:rStyle w:val="NormalTok"/>
+        </w:rPr>
+        <w:t xml:space="preserve"> Value, </w:t>
+      </w:r>
+      <w:r>
+        <w:rPr>
+          <w:rStyle w:val="AttributeTok"/>
+        </w:rPr>
+        <w:t xml:space="preserve">color =</w:t>
+      </w:r>
+      <w:r>
+        <w:rPr>
+          <w:rStyle w:val="NormalTok"/>
+        </w:rPr>
+        <w:t xml:space="preserve"> OM, </w:t>
+      </w:r>
+      <w:r>
+        <w:rPr>
+          <w:rStyle w:val="AttributeTok"/>
+        </w:rPr>
+        <w:t xml:space="preserve">shape =</w:t>
+      </w:r>
+      <w:r>
+        <w:rPr>
+          <w:rStyle w:val="NormalTok"/>
+        </w:rPr>
+        <w:t xml:space="preserve"> OM), </w:t>
+      </w:r>
+      <w:r>
+        <w:rPr>
+          <w:rStyle w:val="AttributeTok"/>
+        </w:rPr>
+        <w:t xml:space="preserve">alpha =</w:t>
+      </w:r>
+      <w:r>
+        <w:rPr>
+          <w:rStyle w:val="NormalTok"/>
+        </w:rPr>
+        <w:t xml:space="preserve"> </w:t>
+      </w:r>
+      <w:r>
+        <w:rPr>
+          <w:rStyle w:val="DecValTok"/>
+        </w:rPr>
         <w:t xml:space="preserve">1</w:t>
       </w:r>
       <w:r>
         <w:rPr>
           <w:rStyle w:val="NormalTok"/>
         </w:rPr>
-        <w:t xml:space="preserve">) Output_all </w:t>
-      </w:r>
-      <w:r>
-        <w:rPr>
-          <w:rStyle w:val="OtherTok"/>
-        </w:rPr>
-        <w:t xml:space="preserve">&lt;-</w:t>
-      </w:r>
-      <w:r>
-        <w:rPr>
-          <w:rStyle w:val="NormalTok"/>
-        </w:rPr>
-        <w:t xml:space="preserve"> Output</w:t>
+        <w:t xml:space="preserve">, </w:t>
+      </w:r>
+      <w:r>
+        <w:rPr>
+          <w:rStyle w:val="AttributeTok"/>
+        </w:rPr>
+        <w:t xml:space="preserve">data =</w:t>
+      </w:r>
+      <w:r>
+        <w:rPr>
+          <w:rStyle w:val="NormalTok"/>
+        </w:rPr>
+        <w:t xml:space="preserve"> output_all_new) </w:t>
+      </w:r>
+      <w:r>
+        <w:rPr>
+          <w:rStyle w:val="SpecialCharTok"/>
+        </w:rPr>
+        <w:t xml:space="preserve">+</w:t>
       </w:r>
       <w:r>
         <w:br/>
@@ -2874,78 +3768,117 @@
       </w:r>
       <w:r>
         <w:rPr>
-          <w:rStyle w:val="ControlFlowTok"/>
-        </w:rPr>
-        <w:t xml:space="preserve">else</w:t>
-      </w:r>
-      <w:r>
-        <w:rPr>
-          <w:rStyle w:val="NormalTok"/>
-        </w:rPr>
-        <w:t xml:space="preserve"> Output_all </w:t>
-      </w:r>
-      <w:r>
-        <w:rPr>
-          <w:rStyle w:val="OtherTok"/>
-        </w:rPr>
-        <w:t xml:space="preserve">&lt;-</w:t>
-      </w:r>
-      <w:r>
-        <w:rPr>
-          <w:rStyle w:val="NormalTok"/>
-        </w:rPr>
-        <w:t xml:space="preserve"> </w:t>
-      </w:r>
-      <w:r>
-        <w:rPr>
-          <w:rStyle w:val="FunctionTok"/>
-        </w:rPr>
-        <w:t xml:space="preserve">rbind</w:t>
-      </w:r>
-      <w:r>
-        <w:rPr>
-          <w:rStyle w:val="NormalTok"/>
-        </w:rPr>
-        <w:t xml:space="preserve">(Output_all, Output)</w:t>
-      </w:r>
-      <w:r>
-        <w:br/>
-      </w:r>
-      <w:r>
-        <w:rPr>
-          <w:rStyle w:val="NormalTok"/>
-        </w:rPr>
-        <w:t xml:space="preserve">}</w:t>
-      </w:r>
-      <w:r>
-        <w:br/>
-      </w:r>
-      <w:r>
-        <w:br/>
-      </w:r>
-      <w:r>
-        <w:rPr>
-          <w:rStyle w:val="NormalTok"/>
-        </w:rPr>
-        <w:t xml:space="preserve">Output_all_long </w:t>
-      </w:r>
-      <w:r>
-        <w:rPr>
-          <w:rStyle w:val="OtherTok"/>
-        </w:rPr>
-        <w:t xml:space="preserve">&lt;-</w:t>
-      </w:r>
-      <w:r>
-        <w:rPr>
-          <w:rStyle w:val="NormalTok"/>
-        </w:rPr>
-        <w:t xml:space="preserve"> Output_all </w:t>
+          <w:rStyle w:val="FunctionTok"/>
+        </w:rPr>
+        <w:t xml:space="preserve">geom_vline</w:t>
+      </w:r>
+      <w:r>
+        <w:rPr>
+          <w:rStyle w:val="NormalTok"/>
+        </w:rPr>
+        <w:t xml:space="preserve">(</w:t>
+      </w:r>
+      <w:r>
+        <w:rPr>
+          <w:rStyle w:val="AttributeTok"/>
+        </w:rPr>
+        <w:t xml:space="preserve">xintercept =</w:t>
+      </w:r>
+      <w:r>
+        <w:rPr>
+          <w:rStyle w:val="NormalTok"/>
+        </w:rPr>
+        <w:t xml:space="preserve"> </w:t>
+      </w:r>
+      <w:r>
+        <w:rPr>
+          <w:rStyle w:val="FunctionTok"/>
+        </w:rPr>
+        <w:t xml:space="preserve">c</w:t>
+      </w:r>
+      <w:r>
+        <w:rPr>
+          <w:rStyle w:val="NormalTok"/>
+        </w:rPr>
+        <w:t xml:space="preserve">(</w:t>
+      </w:r>
+      <w:r>
+        <w:rPr>
+          <w:rStyle w:val="FunctionTok"/>
+        </w:rPr>
+        <w:t xml:space="preserve">seq</w:t>
+      </w:r>
+      <w:r>
+        <w:rPr>
+          <w:rStyle w:val="NormalTok"/>
+        </w:rPr>
+        <w:t xml:space="preserve">(</w:t>
+      </w:r>
+      <w:r>
+        <w:rPr>
+          <w:rStyle w:val="DecValTok"/>
+        </w:rPr>
+        <w:t xml:space="preserve">0</w:t>
+      </w:r>
+      <w:r>
+        <w:rPr>
+          <w:rStyle w:val="NormalTok"/>
+        </w:rPr>
+        <w:t xml:space="preserve">, nyears, Mcycle) </w:t>
       </w:r>
       <w:r>
         <w:rPr>
           <w:rStyle w:val="SpecialCharTok"/>
         </w:rPr>
-        <w:t xml:space="preserve">%&gt;%</w:t>
+        <w:t xml:space="preserve">+</w:t>
+      </w:r>
+      <w:r>
+        <w:rPr>
+          <w:rStyle w:val="NormalTok"/>
+        </w:rPr>
+        <w:t xml:space="preserve"> </w:t>
+      </w:r>
+      <w:r>
+        <w:rPr>
+          <w:rStyle w:val="DecValTok"/>
+        </w:rPr>
+        <w:t xml:space="preserve">2024</w:t>
+      </w:r>
+      <w:r>
+        <w:rPr>
+          <w:rStyle w:val="NormalTok"/>
+        </w:rPr>
+        <w:t xml:space="preserve">), </w:t>
+      </w:r>
+      <w:r>
+        <w:rPr>
+          <w:rStyle w:val="AttributeTok"/>
+        </w:rPr>
+        <w:t xml:space="preserve">linetype =</w:t>
+      </w:r>
+      <w:r>
+        <w:rPr>
+          <w:rStyle w:val="NormalTok"/>
+        </w:rPr>
+        <w:t xml:space="preserve"> </w:t>
+      </w:r>
+      <w:r>
+        <w:rPr>
+          <w:rStyle w:val="StringTok"/>
+        </w:rPr>
+        <w:t xml:space="preserve">"dashed"</w:t>
+      </w:r>
+      <w:r>
+        <w:rPr>
+          <w:rStyle w:val="NormalTok"/>
+        </w:rPr>
+        <w:t xml:space="preserve">) </w:t>
+      </w:r>
+      <w:r>
+        <w:rPr>
+          <w:rStyle w:val="SpecialCharTok"/>
+        </w:rPr>
+        <w:t xml:space="preserve">+</w:t>
       </w:r>
       <w:r>
         <w:br/>
@@ -2960,7 +3893,7 @@
         <w:rPr>
           <w:rStyle w:val="FunctionTok"/>
         </w:rPr>
-        <w:t xml:space="preserve">mutate</w:t>
+        <w:t xml:space="preserve">facet_wrap</w:t>
       </w:r>
       <w:r>
         <w:rPr>
@@ -2970,104 +3903,71 @@
       </w:r>
       <w:r>
         <w:rPr>
+          <w:rStyle w:val="SpecialCharTok"/>
+        </w:rPr>
+        <w:t xml:space="preserve">~</w:t>
+      </w:r>
+      <w:r>
+        <w:rPr>
+          <w:rStyle w:val="NormalTok"/>
+        </w:rPr>
+        <w:t xml:space="preserve">Quantity, </w:t>
+      </w:r>
+      <w:r>
+        <w:rPr>
           <w:rStyle w:val="AttributeTok"/>
         </w:rPr>
-        <w:t xml:space="preserve">itr =</w:t>
-      </w:r>
-      <w:r>
-        <w:rPr>
-          <w:rStyle w:val="NormalTok"/>
-        </w:rPr>
-        <w:t xml:space="preserve"> </w:t>
-      </w:r>
-      <w:r>
-        <w:rPr>
-          <w:rStyle w:val="FunctionTok"/>
-        </w:rPr>
-        <w:t xml:space="preserve">as.factor</w:t>
-      </w:r>
-      <w:r>
-        <w:rPr>
-          <w:rStyle w:val="NormalTok"/>
-        </w:rPr>
-        <w:t xml:space="preserve">(itr),</w:t>
-      </w:r>
-      <w:r>
-        <w:br/>
-      </w:r>
-      <w:r>
-        <w:rPr>
-          <w:rStyle w:val="NormalTok"/>
-        </w:rPr>
-        <w:t xml:space="preserve">         </w:t>
+        <w:t xml:space="preserve">scales =</w:t>
+      </w:r>
+      <w:r>
+        <w:rPr>
+          <w:rStyle w:val="NormalTok"/>
+        </w:rPr>
+        <w:t xml:space="preserve"> </w:t>
+      </w:r>
+      <w:r>
+        <w:rPr>
+          <w:rStyle w:val="StringTok"/>
+        </w:rPr>
+        <w:t xml:space="preserve">"free_y"</w:t>
+      </w:r>
+      <w:r>
+        <w:rPr>
+          <w:rStyle w:val="NormalTok"/>
+        </w:rPr>
+        <w:t xml:space="preserve">, </w:t>
       </w:r>
       <w:r>
         <w:rPr>
           <w:rStyle w:val="AttributeTok"/>
         </w:rPr>
-        <w:t xml:space="preserve">Year =</w:t>
-      </w:r>
-      <w:r>
-        <w:rPr>
-          <w:rStyle w:val="NormalTok"/>
-        </w:rPr>
-        <w:t xml:space="preserve"> Year </w:t>
+        <w:t xml:space="preserve">nrow =</w:t>
+      </w:r>
+      <w:r>
+        <w:rPr>
+          <w:rStyle w:val="NormalTok"/>
+        </w:rPr>
+        <w:t xml:space="preserve"> </w:t>
+      </w:r>
+      <w:r>
+        <w:rPr>
+          <w:rStyle w:val="DecValTok"/>
+        </w:rPr>
+        <w:t xml:space="preserve">5</w:t>
+      </w:r>
+      <w:r>
+        <w:rPr>
+          <w:rStyle w:val="NormalTok"/>
+        </w:rPr>
+        <w:t xml:space="preserve">) </w:t>
       </w:r>
       <w:r>
         <w:rPr>
           <w:rStyle w:val="SpecialCharTok"/>
         </w:rPr>
-        <w:t xml:space="preserve">/</w:t>
-      </w:r>
-      <w:r>
-        <w:rPr>
-          <w:rStyle w:val="NormalTok"/>
-        </w:rPr>
-        <w:t xml:space="preserve"> </w:t>
-      </w:r>
-      <w:r>
-        <w:rPr>
-          <w:rStyle w:val="DecValTok"/>
-        </w:rPr>
-        <w:t xml:space="preserve">4</w:t>
-      </w:r>
-      <w:r>
-        <w:rPr>
-          <w:rStyle w:val="NormalTok"/>
-        </w:rPr>
-        <w:t xml:space="preserve"> </w:t>
-      </w:r>
-      <w:r>
-        <w:rPr>
-          <w:rStyle w:val="SpecialCharTok"/>
-        </w:rPr>
         <w:t xml:space="preserve">+</w:t>
       </w:r>
       <w:r>
-        <w:rPr>
-          <w:rStyle w:val="NormalTok"/>
-        </w:rPr>
-        <w:t xml:space="preserve"> </w:t>
-      </w:r>
-      <w:r>
-        <w:rPr>
-          <w:rStyle w:val="FloatTok"/>
-        </w:rPr>
-        <w:t xml:space="preserve">1974.875</w:t>
-      </w:r>
-      <w:r>
-        <w:rPr>
-          <w:rStyle w:val="NormalTok"/>
-        </w:rPr>
-        <w:t xml:space="preserve">) </w:t>
-      </w:r>
-      <w:r>
-        <w:rPr>
-          <w:rStyle w:val="SpecialCharTok"/>
-        </w:rPr>
-        <w:t xml:space="preserve">%&gt;%</w:t>
-      </w:r>
-      <w:r>
         <w:br/>
       </w:r>
       <w:r>
@@ -3080,543 +3980,6 @@
         <w:rPr>
           <w:rStyle w:val="FunctionTok"/>
         </w:rPr>
-        <w:t xml:space="preserve">gather</w:t>
-      </w:r>
-      <w:r>
-        <w:rPr>
-          <w:rStyle w:val="NormalTok"/>
-        </w:rPr>
-        <w:t xml:space="preserve">(</w:t>
-      </w:r>
-      <w:r>
-        <w:rPr>
-          <w:rStyle w:val="DecValTok"/>
-        </w:rPr>
-        <w:t xml:space="preserve">2</w:t>
-      </w:r>
-      <w:r>
-        <w:rPr>
-          <w:rStyle w:val="SpecialCharTok"/>
-        </w:rPr>
-        <w:t xml:space="preserve">:</w:t>
-      </w:r>
-      <w:r>
-        <w:rPr>
-          <w:rStyle w:val="DecValTok"/>
-        </w:rPr>
-        <w:t xml:space="preserve">7</w:t>
-      </w:r>
-      <w:r>
-        <w:rPr>
-          <w:rStyle w:val="NormalTok"/>
-        </w:rPr>
-        <w:t xml:space="preserve">, </w:t>
-      </w:r>
-      <w:r>
-        <w:rPr>
-          <w:rStyle w:val="AttributeTok"/>
-        </w:rPr>
-        <w:t xml:space="preserve">key =</w:t>
-      </w:r>
-      <w:r>
-        <w:rPr>
-          <w:rStyle w:val="NormalTok"/>
-        </w:rPr>
-        <w:t xml:space="preserve"> </w:t>
-      </w:r>
-      <w:r>
-        <w:rPr>
-          <w:rStyle w:val="StringTok"/>
-        </w:rPr>
-        <w:t xml:space="preserve">"Quantity"</w:t>
-      </w:r>
-      <w:r>
-        <w:rPr>
-          <w:rStyle w:val="NormalTok"/>
-        </w:rPr>
-        <w:t xml:space="preserve">, </w:t>
-      </w:r>
-      <w:r>
-        <w:rPr>
-          <w:rStyle w:val="AttributeTok"/>
-        </w:rPr>
-        <w:t xml:space="preserve">value =</w:t>
-      </w:r>
-      <w:r>
-        <w:rPr>
-          <w:rStyle w:val="NormalTok"/>
-        </w:rPr>
-        <w:t xml:space="preserve"> </w:t>
-      </w:r>
-      <w:r>
-        <w:rPr>
-          <w:rStyle w:val="StringTok"/>
-        </w:rPr>
-        <w:t xml:space="preserve">"Value"</w:t>
-      </w:r>
-      <w:r>
-        <w:rPr>
-          <w:rStyle w:val="NormalTok"/>
-        </w:rPr>
-        <w:t xml:space="preserve">)</w:t>
-      </w:r>
-      <w:r>
-        <w:br/>
-      </w:r>
-      <w:r>
-        <w:br/>
-      </w:r>
-      <w:r>
-        <w:rPr>
-          <w:rStyle w:val="FunctionTok"/>
-        </w:rPr>
-        <w:t xml:space="preserve">ggplot</w:t>
-      </w:r>
-      <w:r>
-        <w:rPr>
-          <w:rStyle w:val="NormalTok"/>
-        </w:rPr>
-        <w:t xml:space="preserve">(</w:t>
-      </w:r>
-      <w:r>
-        <w:rPr>
-          <w:rStyle w:val="AttributeTok"/>
-        </w:rPr>
-        <w:t xml:space="preserve">data =</w:t>
-      </w:r>
-      <w:r>
-        <w:rPr>
-          <w:rStyle w:val="NormalTok"/>
-        </w:rPr>
-        <w:t xml:space="preserve"> Output_all_long </w:t>
-      </w:r>
-      <w:r>
-        <w:rPr>
-          <w:rStyle w:val="SpecialCharTok"/>
-        </w:rPr>
-        <w:t xml:space="preserve">%&gt;%</w:t>
-      </w:r>
-      <w:r>
-        <w:rPr>
-          <w:rStyle w:val="NormalTok"/>
-        </w:rPr>
-        <w:t xml:space="preserve"> </w:t>
-      </w:r>
-      <w:r>
-        <w:rPr>
-          <w:rStyle w:val="FunctionTok"/>
-        </w:rPr>
-        <w:t xml:space="preserve">filter</w:t>
-      </w:r>
-      <w:r>
-        <w:rPr>
-          <w:rStyle w:val="NormalTok"/>
-        </w:rPr>
-        <w:t xml:space="preserve">(Year </w:t>
-      </w:r>
-      <w:r>
-        <w:rPr>
-          <w:rStyle w:val="SpecialCharTok"/>
-        </w:rPr>
-        <w:t xml:space="preserve">&gt;</w:t>
-      </w:r>
-      <w:r>
-        <w:rPr>
-          <w:rStyle w:val="NormalTok"/>
-        </w:rPr>
-        <w:t xml:space="preserve"> </w:t>
-      </w:r>
-      <w:r>
-        <w:rPr>
-          <w:rStyle w:val="DecValTok"/>
-        </w:rPr>
-        <w:t xml:space="preserve">2020</w:t>
-      </w:r>
-      <w:r>
-        <w:rPr>
-          <w:rStyle w:val="NormalTok"/>
-        </w:rPr>
-        <w:t xml:space="preserve">, Quantity </w:t>
-      </w:r>
-      <w:r>
-        <w:rPr>
-          <w:rStyle w:val="SpecialCharTok"/>
-        </w:rPr>
-        <w:t xml:space="preserve">!=</w:t>
-      </w:r>
-      <w:r>
-        <w:rPr>
-          <w:rStyle w:val="NormalTok"/>
-        </w:rPr>
-        <w:t xml:space="preserve"> </w:t>
-      </w:r>
-      <w:r>
-        <w:rPr>
-          <w:rStyle w:val="StringTok"/>
-        </w:rPr>
-        <w:t xml:space="preserve">"R_devs"</w:t>
-      </w:r>
-      <w:r>
-        <w:rPr>
-          <w:rStyle w:val="NormalTok"/>
-        </w:rPr>
-        <w:t xml:space="preserve">)) </w:t>
-      </w:r>
-      <w:r>
-        <w:rPr>
-          <w:rStyle w:val="SpecialCharTok"/>
-        </w:rPr>
-        <w:t xml:space="preserve">+</w:t>
-      </w:r>
-      <w:r>
-        <w:br/>
-      </w:r>
-      <w:r>
-        <w:rPr>
-          <w:rStyle w:val="NormalTok"/>
-        </w:rPr>
-        <w:t xml:space="preserve">  </w:t>
-      </w:r>
-      <w:r>
-        <w:rPr>
-          <w:rStyle w:val="FunctionTok"/>
-        </w:rPr>
-        <w:t xml:space="preserve">geom_line</w:t>
-      </w:r>
-      <w:r>
-        <w:rPr>
-          <w:rStyle w:val="NormalTok"/>
-        </w:rPr>
-        <w:t xml:space="preserve">(</w:t>
-      </w:r>
-      <w:r>
-        <w:rPr>
-          <w:rStyle w:val="FunctionTok"/>
-        </w:rPr>
-        <w:t xml:space="preserve">aes</w:t>
-      </w:r>
-      <w:r>
-        <w:rPr>
-          <w:rStyle w:val="NormalTok"/>
-        </w:rPr>
-        <w:t xml:space="preserve">(</w:t>
-      </w:r>
-      <w:r>
-        <w:rPr>
-          <w:rStyle w:val="AttributeTok"/>
-        </w:rPr>
-        <w:t xml:space="preserve">x =</w:t>
-      </w:r>
-      <w:r>
-        <w:rPr>
-          <w:rStyle w:val="NormalTok"/>
-        </w:rPr>
-        <w:t xml:space="preserve"> Year, </w:t>
-      </w:r>
-      <w:r>
-        <w:rPr>
-          <w:rStyle w:val="AttributeTok"/>
-        </w:rPr>
-        <w:t xml:space="preserve">y =</w:t>
-      </w:r>
-      <w:r>
-        <w:rPr>
-          <w:rStyle w:val="NormalTok"/>
-        </w:rPr>
-        <w:t xml:space="preserve"> Value, </w:t>
-      </w:r>
-      <w:r>
-        <w:rPr>
-          <w:rStyle w:val="AttributeTok"/>
-        </w:rPr>
-        <w:t xml:space="preserve">color =</w:t>
-      </w:r>
-      <w:r>
-        <w:rPr>
-          <w:rStyle w:val="NormalTok"/>
-        </w:rPr>
-        <w:t xml:space="preserve"> itr)) </w:t>
-      </w:r>
-      <w:r>
-        <w:rPr>
-          <w:rStyle w:val="SpecialCharTok"/>
-        </w:rPr>
-        <w:t xml:space="preserve">+</w:t>
-      </w:r>
-      <w:r>
-        <w:br/>
-      </w:r>
-      <w:r>
-        <w:rPr>
-          <w:rStyle w:val="NormalTok"/>
-        </w:rPr>
-        <w:t xml:space="preserve">  </w:t>
-      </w:r>
-      <w:r>
-        <w:rPr>
-          <w:rStyle w:val="FunctionTok"/>
-        </w:rPr>
-        <w:t xml:space="preserve">geom_point</w:t>
-      </w:r>
-      <w:r>
-        <w:rPr>
-          <w:rStyle w:val="NormalTok"/>
-        </w:rPr>
-        <w:t xml:space="preserve">(</w:t>
-      </w:r>
-      <w:r>
-        <w:rPr>
-          <w:rStyle w:val="FunctionTok"/>
-        </w:rPr>
-        <w:t xml:space="preserve">aes</w:t>
-      </w:r>
-      <w:r>
-        <w:rPr>
-          <w:rStyle w:val="NormalTok"/>
-        </w:rPr>
-        <w:t xml:space="preserve">(</w:t>
-      </w:r>
-      <w:r>
-        <w:rPr>
-          <w:rStyle w:val="AttributeTok"/>
-        </w:rPr>
-        <w:t xml:space="preserve">x =</w:t>
-      </w:r>
-      <w:r>
-        <w:rPr>
-          <w:rStyle w:val="NormalTok"/>
-        </w:rPr>
-        <w:t xml:space="preserve"> Year, </w:t>
-      </w:r>
-      <w:r>
-        <w:rPr>
-          <w:rStyle w:val="AttributeTok"/>
-        </w:rPr>
-        <w:t xml:space="preserve">y =</w:t>
-      </w:r>
-      <w:r>
-        <w:rPr>
-          <w:rStyle w:val="NormalTok"/>
-        </w:rPr>
-        <w:t xml:space="preserve"> Value, </w:t>
-      </w:r>
-      <w:r>
-        <w:rPr>
-          <w:rStyle w:val="AttributeTok"/>
-        </w:rPr>
-        <w:t xml:space="preserve">color =</w:t>
-      </w:r>
-      <w:r>
-        <w:rPr>
-          <w:rStyle w:val="NormalTok"/>
-        </w:rPr>
-        <w:t xml:space="preserve"> itr)) </w:t>
-      </w:r>
-      <w:r>
-        <w:rPr>
-          <w:rStyle w:val="SpecialCharTok"/>
-        </w:rPr>
-        <w:t xml:space="preserve">+</w:t>
-      </w:r>
-      <w:r>
-        <w:br/>
-      </w:r>
-      <w:r>
-        <w:rPr>
-          <w:rStyle w:val="NormalTok"/>
-        </w:rPr>
-        <w:t xml:space="preserve">  </w:t>
-      </w:r>
-      <w:r>
-        <w:rPr>
-          <w:rStyle w:val="FunctionTok"/>
-        </w:rPr>
-        <w:t xml:space="preserve">geom_vline</w:t>
-      </w:r>
-      <w:r>
-        <w:rPr>
-          <w:rStyle w:val="NormalTok"/>
-        </w:rPr>
-        <w:t xml:space="preserve">(</w:t>
-      </w:r>
-      <w:r>
-        <w:rPr>
-          <w:rStyle w:val="AttributeTok"/>
-        </w:rPr>
-        <w:t xml:space="preserve">xintercept =</w:t>
-      </w:r>
-      <w:r>
-        <w:rPr>
-          <w:rStyle w:val="NormalTok"/>
-        </w:rPr>
-        <w:t xml:space="preserve"> </w:t>
-      </w:r>
-      <w:r>
-        <w:rPr>
-          <w:rStyle w:val="FunctionTok"/>
-        </w:rPr>
-        <w:t xml:space="preserve">c</w:t>
-      </w:r>
-      <w:r>
-        <w:rPr>
-          <w:rStyle w:val="NormalTok"/>
-        </w:rPr>
-        <w:t xml:space="preserve">(</w:t>
-      </w:r>
-      <w:r>
-        <w:rPr>
-          <w:rStyle w:val="FunctionTok"/>
-        </w:rPr>
-        <w:t xml:space="preserve">seq</w:t>
-      </w:r>
-      <w:r>
-        <w:rPr>
-          <w:rStyle w:val="NormalTok"/>
-        </w:rPr>
-        <w:t xml:space="preserve">(</w:t>
-      </w:r>
-      <w:r>
-        <w:rPr>
-          <w:rStyle w:val="DecValTok"/>
-        </w:rPr>
-        <w:t xml:space="preserve">0</w:t>
-      </w:r>
-      <w:r>
-        <w:rPr>
-          <w:rStyle w:val="NormalTok"/>
-        </w:rPr>
-        <w:t xml:space="preserve">, nyears, Mcycle) </w:t>
-      </w:r>
-      <w:r>
-        <w:rPr>
-          <w:rStyle w:val="SpecialCharTok"/>
-        </w:rPr>
-        <w:t xml:space="preserve">+</w:t>
-      </w:r>
-      <w:r>
-        <w:rPr>
-          <w:rStyle w:val="NormalTok"/>
-        </w:rPr>
-        <w:t xml:space="preserve"> </w:t>
-      </w:r>
-      <w:r>
-        <w:rPr>
-          <w:rStyle w:val="FloatTok"/>
-        </w:rPr>
-        <w:t xml:space="preserve">2023.875</w:t>
-      </w:r>
-      <w:r>
-        <w:rPr>
-          <w:rStyle w:val="NormalTok"/>
-        </w:rPr>
-        <w:t xml:space="preserve">)) </w:t>
-      </w:r>
-      <w:r>
-        <w:rPr>
-          <w:rStyle w:val="SpecialCharTok"/>
-        </w:rPr>
-        <w:t xml:space="preserve">+</w:t>
-      </w:r>
-      <w:r>
-        <w:br/>
-      </w:r>
-      <w:r>
-        <w:rPr>
-          <w:rStyle w:val="NormalTok"/>
-        </w:rPr>
-        <w:t xml:space="preserve">  </w:t>
-      </w:r>
-      <w:r>
-        <w:rPr>
-          <w:rStyle w:val="FunctionTok"/>
-        </w:rPr>
-        <w:t xml:space="preserve">facet_wrap</w:t>
-      </w:r>
-      <w:r>
-        <w:rPr>
-          <w:rStyle w:val="NormalTok"/>
-        </w:rPr>
-        <w:t xml:space="preserve">(</w:t>
-      </w:r>
-      <w:r>
-        <w:rPr>
-          <w:rStyle w:val="SpecialCharTok"/>
-        </w:rPr>
-        <w:t xml:space="preserve">~</w:t>
-      </w:r>
-      <w:r>
-        <w:rPr>
-          <w:rStyle w:val="NormalTok"/>
-        </w:rPr>
-        <w:t xml:space="preserve">Quantity, </w:t>
-      </w:r>
-      <w:r>
-        <w:rPr>
-          <w:rStyle w:val="AttributeTok"/>
-        </w:rPr>
-        <w:t xml:space="preserve">scales =</w:t>
-      </w:r>
-      <w:r>
-        <w:rPr>
-          <w:rStyle w:val="NormalTok"/>
-        </w:rPr>
-        <w:t xml:space="preserve"> </w:t>
-      </w:r>
-      <w:r>
-        <w:rPr>
-          <w:rStyle w:val="StringTok"/>
-        </w:rPr>
-        <w:t xml:space="preserve">"free_y"</w:t>
-      </w:r>
-      <w:r>
-        <w:rPr>
-          <w:rStyle w:val="NormalTok"/>
-        </w:rPr>
-        <w:t xml:space="preserve">, </w:t>
-      </w:r>
-      <w:r>
-        <w:rPr>
-          <w:rStyle w:val="AttributeTok"/>
-        </w:rPr>
-        <w:t xml:space="preserve">nrow =</w:t>
-      </w:r>
-      <w:r>
-        <w:rPr>
-          <w:rStyle w:val="NormalTok"/>
-        </w:rPr>
-        <w:t xml:space="preserve"> </w:t>
-      </w:r>
-      <w:r>
-        <w:rPr>
-          <w:rStyle w:val="DecValTok"/>
-        </w:rPr>
-        <w:t xml:space="preserve">6</w:t>
-      </w:r>
-      <w:r>
-        <w:rPr>
-          <w:rStyle w:val="NormalTok"/>
-        </w:rPr>
-        <w:t xml:space="preserve">) </w:t>
-      </w:r>
-      <w:r>
-        <w:rPr>
-          <w:rStyle w:val="SpecialCharTok"/>
-        </w:rPr>
-        <w:t xml:space="preserve">+</w:t>
-      </w:r>
-      <w:r>
-        <w:br/>
-      </w:r>
-      <w:r>
-        <w:rPr>
-          <w:rStyle w:val="NormalTok"/>
-        </w:rPr>
-        <w:t xml:space="preserve">  </w:t>
-      </w:r>
-      <w:r>
-        <w:rPr>
-          <w:rStyle w:val="FunctionTok"/>
-        </w:rPr>
         <w:t xml:space="preserve">theme_bw</w:t>
       </w:r>
       <w:r>
@@ -3624,26 +3987,6 @@
           <w:rStyle w:val="NormalTok"/>
         </w:rPr>
         <w:t xml:space="preserve">()</w:t>
-      </w:r>
-    </w:p>
-    <w:p>
-      <w:pPr>
-        <w:pStyle w:val="SourceCode"/>
-      </w:pPr>
-      <w:r>
-        <w:rPr>
-          <w:rStyle w:val="VerbatimChar"/>
-        </w:rPr>
-        <w:t xml:space="preserve">## Warning: Removed 5 rows containing missing values or values outside the scale range</w:t>
-      </w:r>
-      <w:r>
-        <w:br/>
-      </w:r>
-      <w:r>
-        <w:rPr>
-          <w:rStyle w:val="VerbatimChar"/>
-        </w:rPr>
-        <w:t xml:space="preserve">## (`geom_point()`).</w:t>
       </w:r>
     </w:p>
     <w:p>
@@ -3653,7 +3996,7 @@
       <w:r>
         <w:drawing>
           <wp:inline>
-            <wp:extent cx="4620126" cy="3696101"/>
+            <wp:extent cx="5334000" cy="8001000"/>
             <wp:effectExtent b="0" l="0" r="0" t="0"/>
             <wp:docPr descr="" title="" id="30" name="Picture"/>
             <a:graphic>
@@ -3674,7 +4017,419 @@
                   <pic:spPr bwMode="auto">
                     <a:xfrm>
                       <a:off x="0" y="0"/>
-                      <a:ext cx="4620126" cy="3696101"/>
+                      <a:ext cx="5334000" cy="8001000"/>
+                    </a:xfrm>
+                    <a:prstGeom prst="rect">
+                      <a:avLst/>
+                    </a:prstGeom>
+                    <a:noFill/>
+                    <a:ln w="9525">
+                      <a:noFill/>
+                      <a:headEnd/>
+                      <a:tailEnd/>
+                    </a:ln>
+                  </pic:spPr>
+                </pic:pic>
+              </a:graphicData>
+            </a:graphic>
+          </wp:inline>
+        </w:drawing>
+      </w:r>
+    </w:p>
+    <w:p>
+      <w:pPr>
+        <w:pStyle w:val="SourceCode"/>
+      </w:pPr>
+      <w:r>
+        <w:rPr>
+          <w:rStyle w:val="FunctionTok"/>
+        </w:rPr>
+        <w:t xml:space="preserve">ggplot</w:t>
+      </w:r>
+      <w:r>
+        <w:rPr>
+          <w:rStyle w:val="NormalTok"/>
+        </w:rPr>
+        <w:t xml:space="preserve">() </w:t>
+      </w:r>
+      <w:r>
+        <w:rPr>
+          <w:rStyle w:val="SpecialCharTok"/>
+        </w:rPr>
+        <w:t xml:space="preserve">+</w:t>
+      </w:r>
+      <w:r>
+        <w:br/>
+      </w:r>
+      <w:r>
+        <w:rPr>
+          <w:rStyle w:val="NormalTok"/>
+        </w:rPr>
+        <w:t xml:space="preserve">  </w:t>
+      </w:r>
+      <w:r>
+        <w:rPr>
+          <w:rStyle w:val="FunctionTok"/>
+        </w:rPr>
+        <w:t xml:space="preserve">geom_boxplot</w:t>
+      </w:r>
+      <w:r>
+        <w:rPr>
+          <w:rStyle w:val="NormalTok"/>
+        </w:rPr>
+        <w:t xml:space="preserve">(</w:t>
+      </w:r>
+      <w:r>
+        <w:rPr>
+          <w:rStyle w:val="FunctionTok"/>
+        </w:rPr>
+        <w:t xml:space="preserve">aes</w:t>
+      </w:r>
+      <w:r>
+        <w:rPr>
+          <w:rStyle w:val="NormalTok"/>
+        </w:rPr>
+        <w:t xml:space="preserve">(</w:t>
+      </w:r>
+      <w:r>
+        <w:rPr>
+          <w:rStyle w:val="AttributeTok"/>
+        </w:rPr>
+        <w:t xml:space="preserve">x =</w:t>
+      </w:r>
+      <w:r>
+        <w:rPr>
+          <w:rStyle w:val="NormalTok"/>
+        </w:rPr>
+        <w:t xml:space="preserve"> </w:t>
+      </w:r>
+      <w:r>
+        <w:rPr>
+          <w:rStyle w:val="FunctionTok"/>
+        </w:rPr>
+        <w:t xml:space="preserve">factor</w:t>
+      </w:r>
+      <w:r>
+        <w:rPr>
+          <w:rStyle w:val="NormalTok"/>
+        </w:rPr>
+        <w:t xml:space="preserve">(year), </w:t>
+      </w:r>
+      <w:r>
+        <w:rPr>
+          <w:rStyle w:val="AttributeTok"/>
+        </w:rPr>
+        <w:t xml:space="preserve">y =</w:t>
+      </w:r>
+      <w:r>
+        <w:rPr>
+          <w:rStyle w:val="NormalTok"/>
+        </w:rPr>
+        <w:t xml:space="preserve"> Value, </w:t>
+      </w:r>
+      <w:r>
+        <w:rPr>
+          <w:rStyle w:val="AttributeTok"/>
+        </w:rPr>
+        <w:t xml:space="preserve">fill =</w:t>
+      </w:r>
+      <w:r>
+        <w:rPr>
+          <w:rStyle w:val="NormalTok"/>
+        </w:rPr>
+        <w:t xml:space="preserve"> OM), </w:t>
+      </w:r>
+      <w:r>
+        <w:rPr>
+          <w:rStyle w:val="AttributeTok"/>
+        </w:rPr>
+        <w:t xml:space="preserve">data =</w:t>
+      </w:r>
+      <w:r>
+        <w:rPr>
+          <w:rStyle w:val="NormalTok"/>
+        </w:rPr>
+        <w:t xml:space="preserve"> output_all_new) </w:t>
+      </w:r>
+      <w:r>
+        <w:rPr>
+          <w:rStyle w:val="SpecialCharTok"/>
+        </w:rPr>
+        <w:t xml:space="preserve">+</w:t>
+      </w:r>
+      <w:r>
+        <w:br/>
+      </w:r>
+      <w:r>
+        <w:rPr>
+          <w:rStyle w:val="NormalTok"/>
+        </w:rPr>
+        <w:t xml:space="preserve">  </w:t>
+      </w:r>
+      <w:r>
+        <w:rPr>
+          <w:rStyle w:val="FunctionTok"/>
+        </w:rPr>
+        <w:t xml:space="preserve">geom_vline</w:t>
+      </w:r>
+      <w:r>
+        <w:rPr>
+          <w:rStyle w:val="NormalTok"/>
+        </w:rPr>
+        <w:t xml:space="preserve">(</w:t>
+      </w:r>
+      <w:r>
+        <w:rPr>
+          <w:rStyle w:val="AttributeTok"/>
+        </w:rPr>
+        <w:t xml:space="preserve">xintercept =</w:t>
+      </w:r>
+      <w:r>
+        <w:rPr>
+          <w:rStyle w:val="NormalTok"/>
+        </w:rPr>
+        <w:t xml:space="preserve"> </w:t>
+      </w:r>
+      <w:r>
+        <w:rPr>
+          <w:rStyle w:val="FunctionTok"/>
+        </w:rPr>
+        <w:t xml:space="preserve">factor</w:t>
+      </w:r>
+      <w:r>
+        <w:rPr>
+          <w:rStyle w:val="NormalTok"/>
+        </w:rPr>
+        <w:t xml:space="preserve">(</w:t>
+      </w:r>
+      <w:r>
+        <w:rPr>
+          <w:rStyle w:val="FunctionTok"/>
+        </w:rPr>
+        <w:t xml:space="preserve">c</w:t>
+      </w:r>
+      <w:r>
+        <w:rPr>
+          <w:rStyle w:val="NormalTok"/>
+        </w:rPr>
+        <w:t xml:space="preserve">(</w:t>
+      </w:r>
+      <w:r>
+        <w:rPr>
+          <w:rStyle w:val="FunctionTok"/>
+        </w:rPr>
+        <w:t xml:space="preserve">seq</w:t>
+      </w:r>
+      <w:r>
+        <w:rPr>
+          <w:rStyle w:val="NormalTok"/>
+        </w:rPr>
+        <w:t xml:space="preserve">(</w:t>
+      </w:r>
+      <w:r>
+        <w:rPr>
+          <w:rStyle w:val="DecValTok"/>
+        </w:rPr>
+        <w:t xml:space="preserve">0</w:t>
+      </w:r>
+      <w:r>
+        <w:rPr>
+          <w:rStyle w:val="NormalTok"/>
+        </w:rPr>
+        <w:t xml:space="preserve">, nyears, Mcycle) </w:t>
+      </w:r>
+      <w:r>
+        <w:rPr>
+          <w:rStyle w:val="SpecialCharTok"/>
+        </w:rPr>
+        <w:t xml:space="preserve">+</w:t>
+      </w:r>
+      <w:r>
+        <w:rPr>
+          <w:rStyle w:val="NormalTok"/>
+        </w:rPr>
+        <w:t xml:space="preserve"> </w:t>
+      </w:r>
+      <w:r>
+        <w:rPr>
+          <w:rStyle w:val="DecValTok"/>
+        </w:rPr>
+        <w:t xml:space="preserve">2024</w:t>
+      </w:r>
+      <w:r>
+        <w:rPr>
+          <w:rStyle w:val="NormalTok"/>
+        </w:rPr>
+        <w:t xml:space="preserve">)), </w:t>
+      </w:r>
+      <w:r>
+        <w:rPr>
+          <w:rStyle w:val="AttributeTok"/>
+        </w:rPr>
+        <w:t xml:space="preserve">linetype =</w:t>
+      </w:r>
+      <w:r>
+        <w:rPr>
+          <w:rStyle w:val="NormalTok"/>
+        </w:rPr>
+        <w:t xml:space="preserve"> </w:t>
+      </w:r>
+      <w:r>
+        <w:rPr>
+          <w:rStyle w:val="StringTok"/>
+        </w:rPr>
+        <w:t xml:space="preserve">"dashed"</w:t>
+      </w:r>
+      <w:r>
+        <w:rPr>
+          <w:rStyle w:val="NormalTok"/>
+        </w:rPr>
+        <w:t xml:space="preserve">) </w:t>
+      </w:r>
+      <w:r>
+        <w:rPr>
+          <w:rStyle w:val="SpecialCharTok"/>
+        </w:rPr>
+        <w:t xml:space="preserve">+</w:t>
+      </w:r>
+      <w:r>
+        <w:br/>
+      </w:r>
+      <w:r>
+        <w:rPr>
+          <w:rStyle w:val="NormalTok"/>
+        </w:rPr>
+        <w:t xml:space="preserve">  </w:t>
+      </w:r>
+      <w:r>
+        <w:rPr>
+          <w:rStyle w:val="FunctionTok"/>
+        </w:rPr>
+        <w:t xml:space="preserve">facet_wrap</w:t>
+      </w:r>
+      <w:r>
+        <w:rPr>
+          <w:rStyle w:val="NormalTok"/>
+        </w:rPr>
+        <w:t xml:space="preserve">(</w:t>
+      </w:r>
+      <w:r>
+        <w:rPr>
+          <w:rStyle w:val="SpecialCharTok"/>
+        </w:rPr>
+        <w:t xml:space="preserve">~</w:t>
+      </w:r>
+      <w:r>
+        <w:rPr>
+          <w:rStyle w:val="NormalTok"/>
+        </w:rPr>
+        <w:t xml:space="preserve">Quantity, </w:t>
+      </w:r>
+      <w:r>
+        <w:rPr>
+          <w:rStyle w:val="AttributeTok"/>
+        </w:rPr>
+        <w:t xml:space="preserve">scales =</w:t>
+      </w:r>
+      <w:r>
+        <w:rPr>
+          <w:rStyle w:val="NormalTok"/>
+        </w:rPr>
+        <w:t xml:space="preserve"> </w:t>
+      </w:r>
+      <w:r>
+        <w:rPr>
+          <w:rStyle w:val="StringTok"/>
+        </w:rPr>
+        <w:t xml:space="preserve">"free_y"</w:t>
+      </w:r>
+      <w:r>
+        <w:rPr>
+          <w:rStyle w:val="NormalTok"/>
+        </w:rPr>
+        <w:t xml:space="preserve">, </w:t>
+      </w:r>
+      <w:r>
+        <w:rPr>
+          <w:rStyle w:val="AttributeTok"/>
+        </w:rPr>
+        <w:t xml:space="preserve">nrow =</w:t>
+      </w:r>
+      <w:r>
+        <w:rPr>
+          <w:rStyle w:val="NormalTok"/>
+        </w:rPr>
+        <w:t xml:space="preserve"> </w:t>
+      </w:r>
+      <w:r>
+        <w:rPr>
+          <w:rStyle w:val="DecValTok"/>
+        </w:rPr>
+        <w:t xml:space="preserve">5</w:t>
+      </w:r>
+      <w:r>
+        <w:rPr>
+          <w:rStyle w:val="NormalTok"/>
+        </w:rPr>
+        <w:t xml:space="preserve">) </w:t>
+      </w:r>
+      <w:r>
+        <w:rPr>
+          <w:rStyle w:val="SpecialCharTok"/>
+        </w:rPr>
+        <w:t xml:space="preserve">+</w:t>
+      </w:r>
+      <w:r>
+        <w:br/>
+      </w:r>
+      <w:r>
+        <w:rPr>
+          <w:rStyle w:val="NormalTok"/>
+        </w:rPr>
+        <w:t xml:space="preserve">  </w:t>
+      </w:r>
+      <w:r>
+        <w:rPr>
+          <w:rStyle w:val="FunctionTok"/>
+        </w:rPr>
+        <w:t xml:space="preserve">theme_bw</w:t>
+      </w:r>
+      <w:r>
+        <w:rPr>
+          <w:rStyle w:val="NormalTok"/>
+        </w:rPr>
+        <w:t xml:space="preserve">()</w:t>
+      </w:r>
+    </w:p>
+    <w:p>
+      <w:pPr>
+        <w:pStyle w:val="FirstParagraph"/>
+      </w:pPr>
+      <w:r>
+        <w:drawing>
+          <wp:inline>
+            <wp:extent cx="5334000" cy="8001000"/>
+            <wp:effectExtent b="0" l="0" r="0" t="0"/>
+            <wp:docPr descr="" title="" id="33" name="Picture"/>
+            <a:graphic>
+              <a:graphicData uri="http://schemas.openxmlformats.org/drawingml/2006/picture">
+                <pic:pic>
+                  <pic:nvPicPr>
+                    <pic:cNvPr descr="MSE_analysis_files/figure-docx/unnamed-chunk-1-2.png" id="34" name="Picture"/>
+                    <pic:cNvPicPr>
+                      <a:picLocks noChangeArrowheads="1" noChangeAspect="1"/>
+                    </pic:cNvPicPr>
+                  </pic:nvPicPr>
+                  <pic:blipFill>
+                    <a:blip r:embed="rId32"/>
+                    <a:stretch>
+                      <a:fillRect/>
+                    </a:stretch>
+                  </pic:blipFill>
+                  <pic:spPr bwMode="auto">
+                    <a:xfrm>
+                      <a:off x="0" y="0"/>
+                      <a:ext cx="5334000" cy="8001000"/>
                     </a:xfrm>
                     <a:prstGeom prst="rect">
                       <a:avLst/>

</xml_diff>

<commit_message>
fix a bug in the OM - now the true instead of bootstrapped data are added to the OM
</commit_message>
<xml_diff>
--- a/manual/MSE_analysis.docx
+++ b/manual/MSE_analysis.docx
@@ -23,7 +23,7 @@
         <w:pStyle w:val="Date"/>
       </w:pPr>
       <w:r>
-        <w:t xml:space="preserve">2025-09-05</w:t>
+        <w:t xml:space="preserve">2025-09-08</w:t>
       </w:r>
     </w:p>
     <w:p>
@@ -264,7 +264,7 @@
       <w:r>
         <w:drawing>
           <wp:inline>
-            <wp:extent cx="5334000" cy="8001000"/>
+            <wp:extent cx="5334000" cy="2667000"/>
             <wp:effectExtent b="0" l="0" r="0" t="0"/>
             <wp:docPr descr="" title="" id="30" name="Picture"/>
             <a:graphic>
@@ -285,7 +285,7 @@
                   <pic:spPr bwMode="auto">
                     <a:xfrm>
                       <a:off x="0" y="0"/>
-                      <a:ext cx="5334000" cy="8001000"/>
+                      <a:ext cx="5334000" cy="2667000"/>
                     </a:xfrm>
                     <a:prstGeom prst="rect">
                       <a:avLst/>
@@ -306,7 +306,7 @@
       <w:r>
         <w:drawing>
           <wp:inline>
-            <wp:extent cx="5334000" cy="8001000"/>
+            <wp:extent cx="5334000" cy="2667000"/>
             <wp:effectExtent b="0" l="0" r="0" t="0"/>
             <wp:docPr descr="" title="" id="33" name="Picture"/>
             <a:graphic>
@@ -327,7 +327,7 @@
                   <pic:spPr bwMode="auto">
                     <a:xfrm>
                       <a:off x="0" y="0"/>
-                      <a:ext cx="5334000" cy="8001000"/>
+                      <a:ext cx="5334000" cy="2667000"/>
                     </a:xfrm>
                     <a:prstGeom prst="rect">
                       <a:avLst/>
@@ -353,7 +353,7 @@
       <w:r>
         <w:drawing>
           <wp:inline>
-            <wp:extent cx="4620126" cy="3696101"/>
+            <wp:extent cx="5334000" cy="5334000"/>
             <wp:effectExtent b="0" l="0" r="0" t="0"/>
             <wp:docPr descr="" title="" id="36" name="Picture"/>
             <a:graphic>
@@ -374,7 +374,7 @@
                   <pic:spPr bwMode="auto">
                     <a:xfrm>
                       <a:off x="0" y="0"/>
-                      <a:ext cx="4620126" cy="3696101"/>
+                      <a:ext cx="5334000" cy="5334000"/>
                     </a:xfrm>
                     <a:prstGeom prst="rect">
                       <a:avLst/>
@@ -395,7 +395,7 @@
       <w:r>
         <w:drawing>
           <wp:inline>
-            <wp:extent cx="4620126" cy="3696101"/>
+            <wp:extent cx="5334000" cy="5334000"/>
             <wp:effectExtent b="0" l="0" r="0" t="0"/>
             <wp:docPr descr="" title="" id="39" name="Picture"/>
             <a:graphic>
@@ -416,7 +416,65 @@
                   <pic:spPr bwMode="auto">
                     <a:xfrm>
                       <a:off x="0" y="0"/>
-                      <a:ext cx="4620126" cy="3696101"/>
+                      <a:ext cx="5334000" cy="5334000"/>
+                    </a:xfrm>
+                    <a:prstGeom prst="rect">
+                      <a:avLst/>
+                    </a:prstGeom>
+                    <a:noFill/>
+                    <a:ln w="9525">
+                      <a:noFill/>
+                      <a:headEnd/>
+                      <a:tailEnd/>
+                    </a:ln>
+                  </pic:spPr>
+                </pic:pic>
+              </a:graphicData>
+            </a:graphic>
+          </wp:inline>
+        </w:drawing>
+      </w:r>
+    </w:p>
+    <w:p>
+      <w:pPr>
+        <w:pStyle w:val="SourceCode"/>
+      </w:pPr>
+      <w:r>
+        <w:rPr>
+          <w:rStyle w:val="VerbatimChar"/>
+        </w:rPr>
+        <w:t xml:space="preserve">## Joining with `by = join_by(OM, itr, Year)`</w:t>
+      </w:r>
+    </w:p>
+    <w:p>
+      <w:pPr>
+        <w:pStyle w:val="FirstParagraph"/>
+      </w:pPr>
+      <w:r>
+        <w:drawing>
+          <wp:inline>
+            <wp:extent cx="5334000" cy="5334000"/>
+            <wp:effectExtent b="0" l="0" r="0" t="0"/>
+            <wp:docPr descr="" title="" id="42" name="Picture"/>
+            <a:graphic>
+              <a:graphicData uri="http://schemas.openxmlformats.org/drawingml/2006/picture">
+                <pic:pic>
+                  <pic:nvPicPr>
+                    <pic:cNvPr descr="MSE_analysis_files/figure-docx/unnamed-chunk-2-3.png" id="43" name="Picture"/>
+                    <pic:cNvPicPr>
+                      <a:picLocks noChangeArrowheads="1" noChangeAspect="1"/>
+                    </pic:cNvPicPr>
+                  </pic:nvPicPr>
+                  <pic:blipFill>
+                    <a:blip r:embed="rId41"/>
+                    <a:stretch>
+                      <a:fillRect/>
+                    </a:stretch>
+                  </pic:blipFill>
+                  <pic:spPr bwMode="auto">
+                    <a:xfrm>
+                      <a:off x="0" y="0"/>
+                      <a:ext cx="5334000" cy="5334000"/>
                     </a:xfrm>
                     <a:prstGeom prst="rect">
                       <a:avLst/>

</xml_diff>